<commit_message>
Adding the API part to the ETL document
Adding the API part to the ETL document
</commit_message>
<xml_diff>
--- a/docs/ForexData_Word.docx
+++ b/docs/ForexData_Word.docx
@@ -352,7 +352,6 @@
         </w:rPr>
         <w:t xml:space="preserve">We went through numerous datasets on various public platforms such as Kaggle and Dataworld to gather suitable Data for this project. Kaggle provided us with daily historical Forex data for 22 countries. Since the idea was to source data from two or more </w:t>
       </w:r>
-      <w:proofErr w:type="spellStart"/>
       <w:proofErr w:type="gramStart"/>
       <w:r>
         <w:rPr>
@@ -373,18 +372,7 @@
           <w:sz w:val="22"/>
           <w:szCs w:val="22"/>
         </w:rPr>
-        <w:t xml:space="preserve"> </w:t>
-      </w:r>
-      <w:proofErr w:type="spellEnd"/>
-      <w:r>
-        <w:rPr>
-          <w:rFonts w:ascii="Helvetica" w:eastAsia="Times New Roman" w:hAnsi="Helvetica" w:cs="Times New Roman"/>
-          <w:color w:val="24292E"/>
-          <w:kern w:val="36"/>
-          <w:sz w:val="22"/>
-          <w:szCs w:val="22"/>
-        </w:rPr>
-        <w:t xml:space="preserve">we decided to fill in the blanks in the Kaggle dataset and make it current by using APIs. </w:t>
+        <w:t xml:space="preserve"> we decided to fill in the blanks in the Kaggle dataset and make it current by using APIs. </w:t>
       </w:r>
     </w:p>
     <w:p>
@@ -507,7 +495,7 @@
           <w:szCs w:val="22"/>
           <w:bdr w:val="none" w:sz="0" w:space="0" w:color="auto" w:frame="1"/>
         </w:rPr>
-        <w:t>API – fixer.io</w:t>
+        <w:t xml:space="preserve">API – fixer.io </w:t>
       </w:r>
       <w:r>
         <w:rPr>
@@ -517,7 +505,58 @@
           <w:szCs w:val="22"/>
           <w:bdr w:val="none" w:sz="0" w:space="0" w:color="auto" w:frame="1"/>
         </w:rPr>
-        <w:t xml:space="preserve"> </w:t>
+        <w:t xml:space="preserve">– </w:t>
+      </w:r>
+      <w:r>
+        <w:rPr>
+          <w:rFonts w:ascii="Helvetica" w:eastAsia="Times New Roman" w:hAnsi="Helvetica" w:cs="Consolas"/>
+          <w:color w:val="24292E"/>
+          <w:sz w:val="22"/>
+          <w:szCs w:val="22"/>
+          <w:bdr w:val="none" w:sz="0" w:space="0" w:color="auto" w:frame="1"/>
+        </w:rPr>
+        <w:t>Current</w:t>
+      </w:r>
+      <w:r>
+        <w:rPr>
+          <w:rFonts w:ascii="Helvetica" w:eastAsia="Times New Roman" w:hAnsi="Helvetica" w:cs="Consolas"/>
+          <w:color w:val="24292E"/>
+          <w:sz w:val="22"/>
+          <w:szCs w:val="22"/>
+          <w:bdr w:val="none" w:sz="0" w:space="0" w:color="auto" w:frame="1"/>
+        </w:rPr>
+        <w:t xml:space="preserve"> Forex Data from 20</w:t>
+      </w:r>
+      <w:r>
+        <w:rPr>
+          <w:rFonts w:ascii="Helvetica" w:eastAsia="Times New Roman" w:hAnsi="Helvetica" w:cs="Consolas"/>
+          <w:color w:val="24292E"/>
+          <w:sz w:val="22"/>
+          <w:szCs w:val="22"/>
+          <w:bdr w:val="none" w:sz="0" w:space="0" w:color="auto" w:frame="1"/>
+        </w:rPr>
+        <w:t>20 Jan 1</w:t>
+      </w:r>
+      <w:r>
+        <w:rPr>
+          <w:rFonts w:ascii="Helvetica" w:eastAsia="Times New Roman" w:hAnsi="Helvetica" w:cs="Consolas"/>
+          <w:color w:val="24292E"/>
+          <w:sz w:val="22"/>
+          <w:szCs w:val="22"/>
+          <w:bdr w:val="none" w:sz="0" w:space="0" w:color="auto" w:frame="1"/>
+          <w:vertAlign w:val="superscript"/>
+        </w:rPr>
+        <w:t>st</w:t>
+      </w:r>
+      <w:r>
+        <w:rPr>
+          <w:rFonts w:ascii="Helvetica" w:eastAsia="Times New Roman" w:hAnsi="Helvetica" w:cs="Consolas"/>
+          <w:color w:val="24292E"/>
+          <w:sz w:val="22"/>
+          <w:szCs w:val="22"/>
+          <w:bdr w:val="none" w:sz="0" w:space="0" w:color="auto" w:frame="1"/>
+        </w:rPr>
+        <w:t xml:space="preserve"> to present</w:t>
       </w:r>
     </w:p>
     <w:p>
@@ -878,8 +917,6 @@
           <w:szCs w:val="22"/>
         </w:rPr>
       </w:pPr>
-      <w:bookmarkStart w:id="0" w:name="_GoBack"/>
-      <w:bookmarkEnd w:id="0"/>
     </w:p>
     <w:p>
       <w:pPr>
@@ -925,6 +962,19 @@
     <w:p>
       <w:pPr>
         <w:pStyle w:val="ListParagraph"/>
+        <w:rPr>
+          <w:rFonts w:ascii="Helvetica" w:eastAsia="Times New Roman" w:hAnsi="Helvetica" w:cs="Times New Roman"/>
+          <w:color w:val="24292E"/>
+          <w:kern w:val="36"/>
+          <w:sz w:val="22"/>
+          <w:szCs w:val="22"/>
+          <w:u w:val="single"/>
+        </w:rPr>
+      </w:pPr>
+    </w:p>
+    <w:p>
+      <w:pPr>
+        <w:pStyle w:val="ListParagraph"/>
         <w:numPr>
           <w:ilvl w:val="1"/>
           <w:numId w:val="9"/>
@@ -935,7 +985,712 @@
           <w:kern w:val="36"/>
           <w:sz w:val="22"/>
           <w:szCs w:val="22"/>
+        </w:rPr>
+      </w:pPr>
+      <w:r>
+        <w:rPr>
+          <w:rFonts w:ascii="Helvetica" w:eastAsia="Times New Roman" w:hAnsi="Helvetica" w:cs="Times New Roman"/>
+          <w:color w:val="24292E"/>
+          <w:kern w:val="36"/>
+          <w:sz w:val="22"/>
+          <w:szCs w:val="22"/>
+        </w:rPr>
+        <w:t>Created an account in fixer.io website.</w:t>
+      </w:r>
+    </w:p>
+    <w:p>
+      <w:pPr>
+        <w:pStyle w:val="ListParagraph"/>
+        <w:numPr>
+          <w:ilvl w:val="1"/>
+          <w:numId w:val="9"/>
+        </w:numPr>
+        <w:rPr>
+          <w:rFonts w:ascii="Helvetica" w:eastAsia="Times New Roman" w:hAnsi="Helvetica" w:cs="Times New Roman"/>
+          <w:color w:val="24292E"/>
+          <w:kern w:val="36"/>
+          <w:sz w:val="22"/>
+          <w:szCs w:val="22"/>
+        </w:rPr>
+      </w:pPr>
+      <w:r>
+        <w:rPr>
+          <w:rFonts w:ascii="Helvetica" w:eastAsia="Times New Roman" w:hAnsi="Helvetica" w:cs="Times New Roman"/>
+          <w:color w:val="24292E"/>
+          <w:kern w:val="36"/>
+          <w:sz w:val="22"/>
+          <w:szCs w:val="22"/>
+        </w:rPr>
+        <w:t>Access to API key</w:t>
+      </w:r>
+      <w:r>
+        <w:rPr>
+          <w:rFonts w:ascii="Helvetica" w:eastAsia="Times New Roman" w:hAnsi="Helvetica" w:cs="Times New Roman"/>
+          <w:color w:val="24292E"/>
+          <w:kern w:val="36"/>
+          <w:sz w:val="22"/>
+          <w:szCs w:val="22"/>
+        </w:rPr>
+        <w:t xml:space="preserve"> was obtained once the user login was created. It is free to hit </w:t>
+      </w:r>
+      <w:proofErr w:type="spellStart"/>
+      <w:r>
+        <w:rPr>
+          <w:rFonts w:ascii="Helvetica" w:eastAsia="Times New Roman" w:hAnsi="Helvetica" w:cs="Times New Roman"/>
+          <w:color w:val="24292E"/>
+          <w:kern w:val="36"/>
+          <w:sz w:val="22"/>
+          <w:szCs w:val="22"/>
+        </w:rPr>
+        <w:t>upto</w:t>
+      </w:r>
+      <w:proofErr w:type="spellEnd"/>
+      <w:r>
+        <w:rPr>
+          <w:rFonts w:ascii="Helvetica" w:eastAsia="Times New Roman" w:hAnsi="Helvetica" w:cs="Times New Roman"/>
+          <w:color w:val="24292E"/>
+          <w:kern w:val="36"/>
+          <w:sz w:val="22"/>
+          <w:szCs w:val="22"/>
+        </w:rPr>
+        <w:t xml:space="preserve"> 10,000 per month.</w:t>
+      </w:r>
+    </w:p>
+    <w:p>
+      <w:pPr>
+        <w:pStyle w:val="ListParagraph"/>
+        <w:numPr>
+          <w:ilvl w:val="1"/>
+          <w:numId w:val="9"/>
+        </w:numPr>
+        <w:rPr>
+          <w:rFonts w:ascii="Helvetica" w:eastAsia="Times New Roman" w:hAnsi="Helvetica" w:cs="Times New Roman"/>
+          <w:color w:val="24292E"/>
+          <w:kern w:val="36"/>
+          <w:sz w:val="22"/>
+          <w:szCs w:val="22"/>
+        </w:rPr>
+      </w:pPr>
+      <w:r>
+        <w:rPr>
+          <w:rFonts w:ascii="Helvetica" w:eastAsia="Times New Roman" w:hAnsi="Helvetica" w:cs="Times New Roman"/>
+          <w:color w:val="24292E"/>
+          <w:kern w:val="36"/>
+          <w:sz w:val="22"/>
+          <w:szCs w:val="22"/>
+        </w:rPr>
+        <w:t xml:space="preserve">API Endpoints: There were five API </w:t>
+      </w:r>
+      <w:proofErr w:type="spellStart"/>
+      <w:r>
+        <w:rPr>
+          <w:rFonts w:ascii="Helvetica" w:eastAsia="Times New Roman" w:hAnsi="Helvetica" w:cs="Times New Roman"/>
+          <w:color w:val="24292E"/>
+          <w:kern w:val="36"/>
+          <w:sz w:val="22"/>
+          <w:szCs w:val="22"/>
+        </w:rPr>
+        <w:t>end</w:t>
+      </w:r>
+      <w:proofErr w:type="spellEnd"/>
+      <w:r>
+        <w:rPr>
+          <w:rFonts w:ascii="Helvetica" w:eastAsia="Times New Roman" w:hAnsi="Helvetica" w:cs="Times New Roman"/>
+          <w:color w:val="24292E"/>
+          <w:kern w:val="36"/>
+          <w:sz w:val="22"/>
+          <w:szCs w:val="22"/>
+        </w:rPr>
+        <w:t xml:space="preserve"> points through which we could access different kinds of data, all starting out with this base URL:</w:t>
+      </w:r>
+      <w:r>
+        <w:rPr>
+          <w:rFonts w:ascii="Helvetica" w:eastAsia="Times New Roman" w:hAnsi="Helvetica" w:cs="Times New Roman"/>
+          <w:color w:val="24292E"/>
+          <w:kern w:val="36"/>
+          <w:sz w:val="22"/>
+          <w:szCs w:val="22"/>
+        </w:rPr>
+        <w:t xml:space="preserve"> </w:t>
+      </w:r>
+    </w:p>
+    <w:p>
+      <w:pPr>
+        <w:ind w:left="1800"/>
+        <w:rPr>
+          <w:rFonts w:ascii="Helvetica" w:eastAsia="Times New Roman" w:hAnsi="Helvetica" w:cs="Times New Roman"/>
+          <w:color w:val="24292E"/>
+          <w:kern w:val="36"/>
+          <w:sz w:val="22"/>
+          <w:szCs w:val="22"/>
+        </w:rPr>
+      </w:pPr>
+    </w:p>
+    <w:p>
+      <w:pPr>
+        <w:ind w:left="1800"/>
+        <w:rPr>
+          <w:rFonts w:ascii="Lucida Sans Typewriter" w:eastAsia="Times New Roman" w:hAnsi="Lucida Sans Typewriter" w:cs="Times New Roman"/>
+          <w:color w:val="24292E"/>
+          <w:kern w:val="36"/>
+          <w:sz w:val="22"/>
+          <w:szCs w:val="22"/>
           <w:u w:val="single"/>
+        </w:rPr>
+      </w:pPr>
+      <w:r>
+        <w:rPr>
+          <w:rFonts w:ascii="Lucida Sans Typewriter" w:eastAsia="Times New Roman" w:hAnsi="Lucida Sans Typewriter" w:cs="Times New Roman"/>
+          <w:color w:val="24292E"/>
+          <w:kern w:val="36"/>
+          <w:sz w:val="22"/>
+          <w:szCs w:val="22"/>
+          <w:u w:val="single"/>
+        </w:rPr>
+        <w:t>https://data.fixer.io/api/</w:t>
+      </w:r>
+    </w:p>
+    <w:p>
+      <w:pPr>
+        <w:ind w:left="1800"/>
+        <w:rPr>
+          <w:rFonts w:ascii="Helvetica" w:eastAsia="Times New Roman" w:hAnsi="Helvetica" w:cs="Times New Roman"/>
+          <w:color w:val="24292E"/>
+          <w:kern w:val="36"/>
+          <w:sz w:val="22"/>
+          <w:szCs w:val="22"/>
+        </w:rPr>
+      </w:pPr>
+    </w:p>
+    <w:p>
+      <w:pPr>
+        <w:pStyle w:val="ListParagraph"/>
+        <w:ind w:left="1440"/>
+        <w:rPr>
+          <w:rFonts w:ascii="Helvetica" w:eastAsia="Times New Roman" w:hAnsi="Helvetica" w:cs="Times New Roman"/>
+          <w:color w:val="24292E"/>
+          <w:kern w:val="36"/>
+          <w:sz w:val="22"/>
+          <w:szCs w:val="22"/>
+        </w:rPr>
+      </w:pPr>
+      <w:r>
+        <w:rPr>
+          <w:rFonts w:ascii="Helvetica" w:eastAsia="Times New Roman" w:hAnsi="Helvetica" w:cs="Times New Roman"/>
+          <w:color w:val="24292E"/>
+          <w:kern w:val="36"/>
+          <w:sz w:val="22"/>
+          <w:szCs w:val="22"/>
+        </w:rPr>
+        <w:t>Concatenate the unique access key to one of the end points as a query parameter.</w:t>
+      </w:r>
+    </w:p>
+    <w:p>
+      <w:pPr>
+        <w:pStyle w:val="ListParagraph"/>
+        <w:ind w:left="1440"/>
+        <w:rPr>
+          <w:rFonts w:ascii="Helvetica" w:eastAsia="Times New Roman" w:hAnsi="Helvetica" w:cs="Times New Roman"/>
+          <w:color w:val="24292E"/>
+          <w:kern w:val="36"/>
+          <w:sz w:val="22"/>
+          <w:szCs w:val="22"/>
+        </w:rPr>
+      </w:pPr>
+    </w:p>
+    <w:p>
+      <w:pPr>
+        <w:pStyle w:val="ListParagraph"/>
+        <w:shd w:val="clear" w:color="auto" w:fill="F6F8FA"/>
+        <w:tabs>
+          <w:tab w:val="left" w:pos="916"/>
+          <w:tab w:val="left" w:pos="1832"/>
+          <w:tab w:val="left" w:pos="2748"/>
+          <w:tab w:val="left" w:pos="3664"/>
+          <w:tab w:val="left" w:pos="4580"/>
+          <w:tab w:val="left" w:pos="5496"/>
+          <w:tab w:val="left" w:pos="6412"/>
+          <w:tab w:val="left" w:pos="7328"/>
+          <w:tab w:val="left" w:pos="8244"/>
+          <w:tab w:val="left" w:pos="9160"/>
+          <w:tab w:val="left" w:pos="10076"/>
+          <w:tab w:val="left" w:pos="10992"/>
+          <w:tab w:val="left" w:pos="11908"/>
+          <w:tab w:val="left" w:pos="12824"/>
+          <w:tab w:val="left" w:pos="13740"/>
+          <w:tab w:val="left" w:pos="14656"/>
+        </w:tabs>
+        <w:ind w:left="1440"/>
+        <w:rPr>
+          <w:rFonts w:ascii="Lucida Sans Typewriter" w:eastAsia="Times New Roman" w:hAnsi="Lucida Sans Typewriter" w:cs="Consolas"/>
+          <w:color w:val="24292E"/>
+          <w:sz w:val="22"/>
+          <w:szCs w:val="22"/>
+          <w:u w:val="single"/>
+          <w:bdr w:val="none" w:sz="0" w:space="0" w:color="auto" w:frame="1"/>
+        </w:rPr>
+      </w:pPr>
+      <w:r>
+        <w:rPr>
+          <w:rFonts w:ascii="Lucida Sans Typewriter" w:eastAsia="Times New Roman" w:hAnsi="Lucida Sans Typewriter" w:cs="Consolas"/>
+          <w:color w:val="24292E"/>
+          <w:sz w:val="22"/>
+          <w:szCs w:val="22"/>
+          <w:u w:val="single"/>
+          <w:bdr w:val="none" w:sz="0" w:space="0" w:color="auto" w:frame="1"/>
+        </w:rPr>
+        <w:t>https://data.fixer.io/api/latest?access_key=&lt;API-KEY&gt;</w:t>
+      </w:r>
+    </w:p>
+    <w:p>
+      <w:pPr>
+        <w:rPr>
+          <w:rFonts w:ascii="Helvetica" w:eastAsia="Times New Roman" w:hAnsi="Helvetica" w:cs="Times New Roman"/>
+          <w:color w:val="24292E"/>
+          <w:kern w:val="36"/>
+          <w:sz w:val="22"/>
+          <w:szCs w:val="22"/>
+        </w:rPr>
+      </w:pPr>
+    </w:p>
+    <w:p>
+      <w:pPr>
+        <w:pStyle w:val="ListParagraph"/>
+        <w:numPr>
+          <w:ilvl w:val="1"/>
+          <w:numId w:val="9"/>
+        </w:numPr>
+        <w:rPr>
+          <w:rFonts w:ascii="Helvetica" w:eastAsia="Times New Roman" w:hAnsi="Helvetica" w:cs="Times New Roman"/>
+          <w:color w:val="24292E"/>
+          <w:kern w:val="36"/>
+          <w:sz w:val="22"/>
+          <w:szCs w:val="22"/>
+        </w:rPr>
+      </w:pPr>
+      <w:r>
+        <w:rPr>
+          <w:rFonts w:ascii="Helvetica" w:eastAsia="Times New Roman" w:hAnsi="Helvetica" w:cs="Times New Roman"/>
+          <w:color w:val="24292E"/>
+          <w:kern w:val="36"/>
+          <w:sz w:val="22"/>
+          <w:szCs w:val="22"/>
+        </w:rPr>
+        <w:t xml:space="preserve">Of the five end points, we used the “latest” endpoint and “convert” </w:t>
+      </w:r>
+      <w:proofErr w:type="spellStart"/>
+      <w:r>
+        <w:rPr>
+          <w:rFonts w:ascii="Helvetica" w:eastAsia="Times New Roman" w:hAnsi="Helvetica" w:cs="Times New Roman"/>
+          <w:color w:val="24292E"/>
+          <w:kern w:val="36"/>
+          <w:sz w:val="22"/>
+          <w:szCs w:val="22"/>
+        </w:rPr>
+        <w:t>enpoint</w:t>
+      </w:r>
+      <w:proofErr w:type="spellEnd"/>
+      <w:r>
+        <w:rPr>
+          <w:rFonts w:ascii="Helvetica" w:eastAsia="Times New Roman" w:hAnsi="Helvetica" w:cs="Times New Roman"/>
+          <w:color w:val="24292E"/>
+          <w:kern w:val="36"/>
+          <w:sz w:val="22"/>
+          <w:szCs w:val="22"/>
+        </w:rPr>
+        <w:t xml:space="preserve"> to retrieve the latest forex rates of all the 22 countries and </w:t>
+      </w:r>
+      <w:r>
+        <w:rPr>
+          <w:rFonts w:ascii="Helvetica" w:eastAsia="Times New Roman" w:hAnsi="Helvetica" w:cs="Times New Roman"/>
+          <w:color w:val="24292E"/>
+          <w:kern w:val="36"/>
+          <w:sz w:val="22"/>
+          <w:szCs w:val="22"/>
+        </w:rPr>
+        <w:t>convert them to USD standards.</w:t>
+      </w:r>
+    </w:p>
+    <w:p>
+      <w:pPr>
+        <w:spacing w:line="285" w:lineRule="atLeast"/>
+        <w:rPr>
+          <w:rFonts w:ascii="Helvetica" w:eastAsia="Times New Roman" w:hAnsi="Helvetica" w:cs="Times New Roman"/>
+          <w:color w:val="333333"/>
+          <w:spacing w:val="6"/>
+          <w:sz w:val="21"/>
+          <w:szCs w:val="21"/>
+        </w:rPr>
+      </w:pPr>
+    </w:p>
+    <w:p>
+      <w:pPr>
+        <w:rPr>
+          <w:rFonts w:ascii="Times New Roman" w:eastAsia="Times New Roman" w:hAnsi="Times New Roman" w:cs="Times New Roman"/>
+        </w:rPr>
+      </w:pPr>
+      <w:r>
+        <w:rPr>
+          <w:rFonts w:ascii="Times New Roman" w:eastAsia="Times New Roman" w:hAnsi="Times New Roman" w:cs="Times New Roman"/>
+        </w:rPr>
+        <w:drawing>
+          <wp:inline distT="0" distB="0" distL="0" distR="0" wp14:anchorId="5BC4DC0B" wp14:editId="7AE68B94">
+            <wp:extent cx="5943600" cy="3050540"/>
+            <wp:effectExtent l="0" t="0" r="0" b="0"/>
+            <wp:docPr id="6" name="Picture 6" descr="A screenshot of a cell phone&#10;&#10;Description automatically generated"/>
+            <wp:cNvGraphicFramePr>
+              <a:graphicFrameLocks xmlns:a="http://schemas.openxmlformats.org/drawingml/2006/main" noChangeAspect="1"/>
+            </wp:cNvGraphicFramePr>
+            <a:graphic xmlns:a="http://schemas.openxmlformats.org/drawingml/2006/main">
+              <a:graphicData uri="http://schemas.openxmlformats.org/drawingml/2006/picture">
+                <pic:pic xmlns:pic="http://schemas.openxmlformats.org/drawingml/2006/picture">
+                  <pic:nvPicPr>
+                    <pic:cNvPr id="1" name=""/>
+                    <pic:cNvPicPr/>
+                  </pic:nvPicPr>
+                  <pic:blipFill>
+                    <a:blip r:embed="rId8"/>
+                    <a:stretch>
+                      <a:fillRect/>
+                    </a:stretch>
+                  </pic:blipFill>
+                  <pic:spPr>
+                    <a:xfrm>
+                      <a:off x="0" y="0"/>
+                      <a:ext cx="5943600" cy="3050540"/>
+                    </a:xfrm>
+                    <a:prstGeom prst="rect">
+                      <a:avLst/>
+                    </a:prstGeom>
+                  </pic:spPr>
+                </pic:pic>
+              </a:graphicData>
+            </a:graphic>
+          </wp:inline>
+        </w:drawing>
+      </w:r>
+    </w:p>
+    <w:p>
+      <w:pPr>
+        <w:rPr>
+          <w:rFonts w:ascii="Times New Roman" w:eastAsia="Times New Roman" w:hAnsi="Times New Roman" w:cs="Times New Roman"/>
+        </w:rPr>
+      </w:pPr>
+      <w:r>
+        <w:rPr>
+          <w:rFonts w:ascii="Times New Roman" w:eastAsia="Times New Roman" w:hAnsi="Times New Roman" w:cs="Times New Roman"/>
+        </w:rPr>
+        <w:lastRenderedPageBreak/>
+        <w:drawing>
+          <wp:inline distT="0" distB="0" distL="0" distR="0" wp14:anchorId="53098D00" wp14:editId="23660747">
+            <wp:extent cx="5943600" cy="4403725"/>
+            <wp:effectExtent l="0" t="0" r="0" b="3175"/>
+            <wp:docPr id="7" name="Picture 7" descr="A screenshot of a cell phone&#10;&#10;Description automatically generated"/>
+            <wp:cNvGraphicFramePr>
+              <a:graphicFrameLocks xmlns:a="http://schemas.openxmlformats.org/drawingml/2006/main" noChangeAspect="1"/>
+            </wp:cNvGraphicFramePr>
+            <a:graphic xmlns:a="http://schemas.openxmlformats.org/drawingml/2006/main">
+              <a:graphicData uri="http://schemas.openxmlformats.org/drawingml/2006/picture">
+                <pic:pic xmlns:pic="http://schemas.openxmlformats.org/drawingml/2006/picture">
+                  <pic:nvPicPr>
+                    <pic:cNvPr id="1" name=""/>
+                    <pic:cNvPicPr/>
+                  </pic:nvPicPr>
+                  <pic:blipFill>
+                    <a:blip r:embed="rId9"/>
+                    <a:stretch>
+                      <a:fillRect/>
+                    </a:stretch>
+                  </pic:blipFill>
+                  <pic:spPr>
+                    <a:xfrm>
+                      <a:off x="0" y="0"/>
+                      <a:ext cx="5943600" cy="4403725"/>
+                    </a:xfrm>
+                    <a:prstGeom prst="rect">
+                      <a:avLst/>
+                    </a:prstGeom>
+                  </pic:spPr>
+                </pic:pic>
+              </a:graphicData>
+            </a:graphic>
+          </wp:inline>
+        </w:drawing>
+      </w:r>
+    </w:p>
+    <w:p>
+      <w:pPr>
+        <w:ind w:left="1800"/>
+        <w:rPr>
+          <w:rFonts w:ascii="Helvetica" w:eastAsia="Times New Roman" w:hAnsi="Helvetica" w:cs="Times New Roman"/>
+          <w:color w:val="24292E"/>
+          <w:kern w:val="36"/>
+          <w:sz w:val="22"/>
+          <w:szCs w:val="22"/>
+        </w:rPr>
+      </w:pPr>
+    </w:p>
+    <w:p>
+      <w:pPr>
+        <w:pStyle w:val="ListParagraph"/>
+        <w:numPr>
+          <w:ilvl w:val="1"/>
+          <w:numId w:val="9"/>
+        </w:numPr>
+        <w:rPr>
+          <w:rFonts w:ascii="Helvetica" w:eastAsia="Times New Roman" w:hAnsi="Helvetica" w:cs="Times New Roman"/>
+          <w:color w:val="24292E"/>
+          <w:kern w:val="36"/>
+          <w:sz w:val="22"/>
+          <w:szCs w:val="22"/>
+        </w:rPr>
+      </w:pPr>
+      <w:r>
+        <w:rPr>
+          <w:rFonts w:ascii="Helvetica" w:eastAsia="Times New Roman" w:hAnsi="Helvetica" w:cs="Times New Roman"/>
+          <w:color w:val="24292E"/>
+          <w:kern w:val="36"/>
+          <w:sz w:val="22"/>
+          <w:szCs w:val="22"/>
+        </w:rPr>
+        <w:t xml:space="preserve">Integrated the current dataset with the historic dataset for or </w:t>
+      </w:r>
+      <w:proofErr w:type="spellStart"/>
+      <w:r>
+        <w:rPr>
+          <w:rFonts w:ascii="Helvetica" w:eastAsia="Times New Roman" w:hAnsi="Helvetica" w:cs="Times New Roman"/>
+          <w:color w:val="24292E"/>
+          <w:kern w:val="36"/>
+          <w:sz w:val="22"/>
+          <w:szCs w:val="22"/>
+        </w:rPr>
+        <w:t>ForEx</w:t>
+      </w:r>
+      <w:proofErr w:type="spellEnd"/>
+      <w:r>
+        <w:rPr>
+          <w:rFonts w:ascii="Helvetica" w:eastAsia="Times New Roman" w:hAnsi="Helvetica" w:cs="Times New Roman"/>
+          <w:color w:val="24292E"/>
+          <w:kern w:val="36"/>
+          <w:sz w:val="22"/>
+          <w:szCs w:val="22"/>
+        </w:rPr>
+        <w:t xml:space="preserve"> Data Analysis application.</w:t>
+      </w:r>
+    </w:p>
+    <w:p>
+      <w:pPr>
+        <w:pStyle w:val="ListParagraph"/>
+        <w:rPr>
+          <w:rFonts w:ascii="Helvetica" w:eastAsia="Times New Roman" w:hAnsi="Helvetica" w:cs="Times New Roman"/>
+          <w:color w:val="24292E"/>
+          <w:kern w:val="36"/>
+          <w:sz w:val="22"/>
+          <w:szCs w:val="22"/>
+        </w:rPr>
+      </w:pPr>
+    </w:p>
+    <w:p>
+      <w:pPr>
+        <w:pStyle w:val="ListParagraph"/>
+        <w:rPr>
+          <w:rFonts w:ascii="Helvetica" w:eastAsia="Times New Roman" w:hAnsi="Helvetica" w:cs="Times New Roman"/>
+          <w:color w:val="24292E"/>
+          <w:kern w:val="36"/>
+          <w:sz w:val="22"/>
+          <w:szCs w:val="22"/>
+        </w:rPr>
+      </w:pPr>
+    </w:p>
+    <w:p>
+      <w:pPr>
+        <w:pStyle w:val="ListParagraph"/>
+        <w:rPr>
+          <w:rFonts w:ascii="Helvetica" w:eastAsia="Times New Roman" w:hAnsi="Helvetica" w:cs="Times New Roman"/>
+          <w:color w:val="24292E"/>
+          <w:kern w:val="36"/>
+          <w:sz w:val="22"/>
+          <w:szCs w:val="22"/>
+        </w:rPr>
+      </w:pPr>
+    </w:p>
+    <w:p>
+      <w:pPr>
+        <w:pStyle w:val="ListParagraph"/>
+        <w:rPr>
+          <w:rFonts w:ascii="Helvetica" w:eastAsia="Times New Roman" w:hAnsi="Helvetica" w:cs="Times New Roman"/>
+          <w:color w:val="24292E"/>
+          <w:kern w:val="36"/>
+          <w:sz w:val="22"/>
+          <w:szCs w:val="22"/>
+        </w:rPr>
+      </w:pPr>
+    </w:p>
+    <w:p>
+      <w:pPr>
+        <w:pStyle w:val="ListParagraph"/>
+        <w:rPr>
+          <w:rFonts w:ascii="Helvetica" w:eastAsia="Times New Roman" w:hAnsi="Helvetica" w:cs="Times New Roman"/>
+          <w:color w:val="24292E"/>
+          <w:kern w:val="36"/>
+          <w:sz w:val="22"/>
+          <w:szCs w:val="22"/>
+        </w:rPr>
+      </w:pPr>
+    </w:p>
+    <w:p>
+      <w:pPr>
+        <w:pStyle w:val="ListParagraph"/>
+        <w:rPr>
+          <w:rFonts w:ascii="Helvetica" w:eastAsia="Times New Roman" w:hAnsi="Helvetica" w:cs="Times New Roman"/>
+          <w:color w:val="24292E"/>
+          <w:kern w:val="36"/>
+          <w:sz w:val="22"/>
+          <w:szCs w:val="22"/>
+        </w:rPr>
+      </w:pPr>
+    </w:p>
+    <w:p>
+      <w:pPr>
+        <w:pStyle w:val="ListParagraph"/>
+        <w:rPr>
+          <w:rFonts w:ascii="Helvetica" w:eastAsia="Times New Roman" w:hAnsi="Helvetica" w:cs="Times New Roman"/>
+          <w:color w:val="24292E"/>
+          <w:kern w:val="36"/>
+          <w:sz w:val="22"/>
+          <w:szCs w:val="22"/>
+        </w:rPr>
+      </w:pPr>
+    </w:p>
+    <w:p>
+      <w:pPr>
+        <w:pStyle w:val="ListParagraph"/>
+        <w:rPr>
+          <w:rFonts w:ascii="Helvetica" w:eastAsia="Times New Roman" w:hAnsi="Helvetica" w:cs="Times New Roman"/>
+          <w:color w:val="24292E"/>
+          <w:kern w:val="36"/>
+          <w:sz w:val="22"/>
+          <w:szCs w:val="22"/>
+        </w:rPr>
+      </w:pPr>
+    </w:p>
+    <w:p>
+      <w:pPr>
+        <w:pStyle w:val="ListParagraph"/>
+        <w:rPr>
+          <w:rFonts w:ascii="Helvetica" w:eastAsia="Times New Roman" w:hAnsi="Helvetica" w:cs="Times New Roman"/>
+          <w:color w:val="24292E"/>
+          <w:kern w:val="36"/>
+          <w:sz w:val="22"/>
+          <w:szCs w:val="22"/>
+        </w:rPr>
+      </w:pPr>
+    </w:p>
+    <w:p>
+      <w:pPr>
+        <w:pStyle w:val="ListParagraph"/>
+        <w:rPr>
+          <w:rFonts w:ascii="Helvetica" w:eastAsia="Times New Roman" w:hAnsi="Helvetica" w:cs="Times New Roman"/>
+          <w:color w:val="24292E"/>
+          <w:kern w:val="36"/>
+          <w:sz w:val="22"/>
+          <w:szCs w:val="22"/>
+        </w:rPr>
+      </w:pPr>
+    </w:p>
+    <w:p>
+      <w:pPr>
+        <w:pStyle w:val="ListParagraph"/>
+        <w:rPr>
+          <w:rFonts w:ascii="Helvetica" w:eastAsia="Times New Roman" w:hAnsi="Helvetica" w:cs="Times New Roman"/>
+          <w:color w:val="24292E"/>
+          <w:kern w:val="36"/>
+          <w:sz w:val="22"/>
+          <w:szCs w:val="22"/>
+        </w:rPr>
+      </w:pPr>
+    </w:p>
+    <w:p>
+      <w:pPr>
+        <w:pStyle w:val="ListParagraph"/>
+        <w:rPr>
+          <w:rFonts w:ascii="Helvetica" w:eastAsia="Times New Roman" w:hAnsi="Helvetica" w:cs="Times New Roman"/>
+          <w:color w:val="24292E"/>
+          <w:kern w:val="36"/>
+          <w:sz w:val="22"/>
+          <w:szCs w:val="22"/>
+        </w:rPr>
+      </w:pPr>
+    </w:p>
+    <w:p>
+      <w:pPr>
+        <w:pStyle w:val="ListParagraph"/>
+        <w:rPr>
+          <w:rFonts w:ascii="Helvetica" w:eastAsia="Times New Roman" w:hAnsi="Helvetica" w:cs="Times New Roman"/>
+          <w:color w:val="24292E"/>
+          <w:kern w:val="36"/>
+          <w:sz w:val="22"/>
+          <w:szCs w:val="22"/>
+        </w:rPr>
+      </w:pPr>
+    </w:p>
+    <w:p>
+      <w:pPr>
+        <w:pStyle w:val="ListParagraph"/>
+        <w:rPr>
+          <w:rFonts w:ascii="Helvetica" w:eastAsia="Times New Roman" w:hAnsi="Helvetica" w:cs="Times New Roman"/>
+          <w:color w:val="24292E"/>
+          <w:kern w:val="36"/>
+          <w:sz w:val="22"/>
+          <w:szCs w:val="22"/>
+        </w:rPr>
+      </w:pPr>
+    </w:p>
+    <w:p>
+      <w:pPr>
+        <w:pStyle w:val="ListParagraph"/>
+        <w:rPr>
+          <w:rFonts w:ascii="Helvetica" w:eastAsia="Times New Roman" w:hAnsi="Helvetica" w:cs="Times New Roman"/>
+          <w:color w:val="24292E"/>
+          <w:kern w:val="36"/>
+          <w:sz w:val="22"/>
+          <w:szCs w:val="22"/>
+        </w:rPr>
+      </w:pPr>
+    </w:p>
+    <w:p>
+      <w:pPr>
+        <w:pStyle w:val="ListParagraph"/>
+        <w:rPr>
+          <w:rFonts w:ascii="Helvetica" w:eastAsia="Times New Roman" w:hAnsi="Helvetica" w:cs="Times New Roman"/>
+          <w:color w:val="24292E"/>
+          <w:kern w:val="36"/>
+          <w:sz w:val="22"/>
+          <w:szCs w:val="22"/>
+        </w:rPr>
+      </w:pPr>
+    </w:p>
+    <w:p>
+      <w:pPr>
+        <w:pStyle w:val="ListParagraph"/>
+        <w:rPr>
+          <w:rFonts w:ascii="Helvetica" w:eastAsia="Times New Roman" w:hAnsi="Helvetica" w:cs="Times New Roman"/>
+          <w:color w:val="24292E"/>
+          <w:kern w:val="36"/>
+          <w:sz w:val="22"/>
+          <w:szCs w:val="22"/>
+        </w:rPr>
+      </w:pPr>
+    </w:p>
+    <w:p>
+      <w:pPr>
+        <w:pStyle w:val="ListParagraph"/>
+        <w:rPr>
+          <w:rFonts w:ascii="Helvetica" w:eastAsia="Times New Roman" w:hAnsi="Helvetica" w:cs="Times New Roman"/>
+          <w:color w:val="24292E"/>
+          <w:kern w:val="36"/>
+          <w:sz w:val="22"/>
+          <w:szCs w:val="22"/>
         </w:rPr>
       </w:pPr>
     </w:p>
@@ -969,6 +1724,7 @@
           <w:szCs w:val="34"/>
           <w:u w:val="single"/>
         </w:rPr>
+        <w:lastRenderedPageBreak/>
         <w:t>L</w:t>
       </w:r>
       <w:r>
@@ -1149,8 +1905,8 @@
           <w:u w:val="single"/>
         </w:rPr>
         <w:drawing>
-          <wp:inline distT="0" distB="0" distL="0" distR="0" wp14:anchorId="4D9E0F79" wp14:editId="15268793">
-            <wp:extent cx="5943600" cy="1816100"/>
+          <wp:inline distT="0" distB="0" distL="0" distR="0" wp14:anchorId="4D9E0F79" wp14:editId="4087C454">
+            <wp:extent cx="5943600" cy="1454046"/>
             <wp:effectExtent l="0" t="0" r="0" b="0"/>
             <wp:docPr id="4" name="Picture 4"/>
             <wp:cNvGraphicFramePr>
@@ -1163,8 +1919,1080 @@
                     <pic:cNvPr id="4" name="Screen Shot 2020-03-10 at 10.44.45 AM.png"/>
                     <pic:cNvPicPr/>
                   </pic:nvPicPr>
+                  <pic:blipFill rotWithShape="1">
+                    <a:blip r:embed="rId10" cstate="print">
+                      <a:extLst>
+                        <a:ext uri="{28A0092B-C50C-407E-A947-70E740481C1C}">
+                          <a14:useLocalDpi xmlns:a14="http://schemas.microsoft.com/office/drawing/2010/main" val="0"/>
+                        </a:ext>
+                      </a:extLst>
+                    </a:blip>
+                    <a:srcRect b="19936"/>
+                    <a:stretch/>
+                  </pic:blipFill>
+                  <pic:spPr bwMode="auto">
+                    <a:xfrm>
+                      <a:off x="0" y="0"/>
+                      <a:ext cx="5943600" cy="1454046"/>
+                    </a:xfrm>
+                    <a:prstGeom prst="rect">
+                      <a:avLst/>
+                    </a:prstGeom>
+                    <a:ln>
+                      <a:noFill/>
+                    </a:ln>
+                    <a:extLst>
+                      <a:ext uri="{53640926-AAD7-44D8-BBD7-CCE9431645EC}">
+                        <a14:shadowObscured xmlns:a14="http://schemas.microsoft.com/office/drawing/2010/main"/>
+                      </a:ext>
+                    </a:extLst>
+                  </pic:spPr>
+                </pic:pic>
+              </a:graphicData>
+            </a:graphic>
+          </wp:inline>
+        </w:drawing>
+      </w:r>
+    </w:p>
+    <w:p>
+      <w:pPr>
+        <w:pStyle w:val="Heading2"/>
+        <w:numPr>
+          <w:ilvl w:val="1"/>
+          <w:numId w:val="15"/>
+        </w:numPr>
+        <w:pBdr>
+          <w:bottom w:val="single" w:sz="6" w:space="4" w:color="EAECEF"/>
+        </w:pBdr>
+        <w:spacing w:before="360" w:after="240"/>
+        <w:rPr>
+          <w:rFonts w:ascii="Helvetica" w:hAnsi="Helvetica"/>
+          <w:color w:val="24292E"/>
+          <w:sz w:val="22"/>
+          <w:szCs w:val="22"/>
+        </w:rPr>
+      </w:pPr>
+      <w:r>
+        <w:rPr>
+          <w:rFonts w:ascii="Helvetica" w:hAnsi="Helvetica"/>
+          <w:color w:val="24292E"/>
+          <w:sz w:val="22"/>
+          <w:szCs w:val="22"/>
+        </w:rPr>
+        <w:t>To run the Django PROJECT</w:t>
+      </w:r>
+    </w:p>
+    <w:p>
+      <w:pPr>
+        <w:pStyle w:val="NormalWeb"/>
+        <w:numPr>
+          <w:ilvl w:val="2"/>
+          <w:numId w:val="15"/>
+        </w:numPr>
+        <w:spacing w:before="0" w:beforeAutospacing="0" w:after="240" w:afterAutospacing="0"/>
+        <w:rPr>
+          <w:rFonts w:ascii="Helvetica" w:hAnsi="Helvetica"/>
+          <w:color w:val="24292E"/>
+          <w:sz w:val="22"/>
+          <w:szCs w:val="22"/>
+        </w:rPr>
+      </w:pPr>
+      <w:r>
+        <w:rPr>
+          <w:rFonts w:ascii="Helvetica" w:hAnsi="Helvetica"/>
+          <w:color w:val="24292E"/>
+          <w:sz w:val="22"/>
+          <w:szCs w:val="22"/>
+        </w:rPr>
+        <w:t xml:space="preserve">python3 manage.py </w:t>
+      </w:r>
+      <w:proofErr w:type="spellStart"/>
+      <w:r>
+        <w:rPr>
+          <w:rFonts w:ascii="Helvetica" w:hAnsi="Helvetica"/>
+          <w:color w:val="24292E"/>
+          <w:sz w:val="22"/>
+          <w:szCs w:val="22"/>
+        </w:rPr>
+        <w:t>runserver</w:t>
+      </w:r>
+      <w:proofErr w:type="spellEnd"/>
+    </w:p>
+    <w:p>
+      <w:pPr>
+        <w:pStyle w:val="NormalWeb"/>
+        <w:numPr>
+          <w:ilvl w:val="2"/>
+          <w:numId w:val="15"/>
+        </w:numPr>
+        <w:spacing w:before="0" w:beforeAutospacing="0" w:after="240" w:afterAutospacing="0"/>
+        <w:rPr>
+          <w:rFonts w:ascii="Helvetica" w:hAnsi="Helvetica"/>
+          <w:color w:val="24292E"/>
+          <w:sz w:val="22"/>
+          <w:szCs w:val="22"/>
+        </w:rPr>
+      </w:pPr>
+      <w:r>
+        <w:rPr>
+          <w:rFonts w:ascii="Helvetica" w:hAnsi="Helvetica"/>
+          <w:color w:val="24292E"/>
+          <w:sz w:val="22"/>
+          <w:szCs w:val="22"/>
+        </w:rPr>
+        <w:t>It opens the Django in its default port:</w:t>
+      </w:r>
+    </w:p>
+    <w:p>
+      <w:pPr>
+        <w:pStyle w:val="NormalWeb"/>
+        <w:numPr>
+          <w:ilvl w:val="2"/>
+          <w:numId w:val="15"/>
+        </w:numPr>
+        <w:spacing w:before="0" w:beforeAutospacing="0" w:after="240" w:afterAutospacing="0"/>
+        <w:rPr>
+          <w:rFonts w:ascii="Helvetica" w:hAnsi="Helvetica"/>
+          <w:color w:val="24292E"/>
+          <w:sz w:val="22"/>
+          <w:szCs w:val="22"/>
+        </w:rPr>
+      </w:pPr>
+      <w:r>
+        <w:rPr>
+          <w:rFonts w:ascii="Helvetica" w:hAnsi="Helvetica"/>
+          <w:color w:val="24292E"/>
+          <w:sz w:val="22"/>
+          <w:szCs w:val="22"/>
+        </w:rPr>
+        <w:t xml:space="preserve">Django Admin Super User: User: </w:t>
+      </w:r>
+      <w:proofErr w:type="spellStart"/>
+      <w:r>
+        <w:rPr>
+          <w:rFonts w:ascii="Helvetica" w:hAnsi="Helvetica"/>
+          <w:color w:val="24292E"/>
+          <w:sz w:val="22"/>
+          <w:szCs w:val="22"/>
+        </w:rPr>
+        <w:t>gtuser</w:t>
+      </w:r>
+      <w:proofErr w:type="spellEnd"/>
+      <w:r>
+        <w:rPr>
+          <w:rFonts w:ascii="Helvetica" w:hAnsi="Helvetica"/>
+          <w:color w:val="24292E"/>
+          <w:sz w:val="22"/>
+          <w:szCs w:val="22"/>
+        </w:rPr>
+        <w:t xml:space="preserve"> Password: </w:t>
+      </w:r>
+      <w:proofErr w:type="spellStart"/>
+      <w:r>
+        <w:rPr>
+          <w:rFonts w:ascii="Helvetica" w:hAnsi="Helvetica"/>
+          <w:color w:val="24292E"/>
+          <w:sz w:val="22"/>
+          <w:szCs w:val="22"/>
+        </w:rPr>
+        <w:t>rpython</w:t>
+      </w:r>
+      <w:proofErr w:type="spellEnd"/>
+    </w:p>
+    <w:p>
+      <w:pPr>
+        <w:pStyle w:val="Heading2"/>
+        <w:numPr>
+          <w:ilvl w:val="1"/>
+          <w:numId w:val="15"/>
+        </w:numPr>
+        <w:pBdr>
+          <w:bottom w:val="single" w:sz="6" w:space="4" w:color="EAECEF"/>
+        </w:pBdr>
+        <w:spacing w:before="360" w:after="240"/>
+        <w:rPr>
+          <w:rFonts w:ascii="Helvetica" w:hAnsi="Helvetica"/>
+          <w:color w:val="24292E"/>
+          <w:sz w:val="22"/>
+          <w:szCs w:val="22"/>
+        </w:rPr>
+      </w:pPr>
+      <w:r>
+        <w:rPr>
+          <w:rFonts w:ascii="Helvetica" w:hAnsi="Helvetica"/>
+          <w:color w:val="24292E"/>
+          <w:sz w:val="22"/>
+          <w:szCs w:val="22"/>
+        </w:rPr>
+        <w:t>"</w:t>
+      </w:r>
+      <w:proofErr w:type="spellStart"/>
+      <w:r>
+        <w:rPr>
+          <w:rFonts w:ascii="Helvetica" w:hAnsi="Helvetica"/>
+          <w:color w:val="24292E"/>
+          <w:sz w:val="22"/>
+          <w:szCs w:val="22"/>
+        </w:rPr>
+        <w:t>postgresql</w:t>
+      </w:r>
+      <w:proofErr w:type="spellEnd"/>
+      <w:r>
+        <w:rPr>
+          <w:rFonts w:ascii="Helvetica" w:hAnsi="Helvetica"/>
+          <w:color w:val="24292E"/>
+          <w:sz w:val="22"/>
+          <w:szCs w:val="22"/>
+        </w:rPr>
+        <w:t xml:space="preserve">" used in this project is from Google Cloud and the access is restricted from </w:t>
+      </w:r>
+      <w:proofErr w:type="spellStart"/>
+      <w:r>
+        <w:rPr>
+          <w:rFonts w:ascii="Helvetica" w:hAnsi="Helvetica"/>
+          <w:color w:val="24292E"/>
+          <w:sz w:val="22"/>
+          <w:szCs w:val="22"/>
+        </w:rPr>
+        <w:t>GeorgiaTech</w:t>
+      </w:r>
+      <w:proofErr w:type="spellEnd"/>
+      <w:r>
+        <w:rPr>
+          <w:rFonts w:ascii="Helvetica" w:hAnsi="Helvetica"/>
+          <w:color w:val="24292E"/>
+          <w:sz w:val="22"/>
+          <w:szCs w:val="22"/>
+        </w:rPr>
+        <w:t xml:space="preserve"> IP only.</w:t>
+      </w:r>
+    </w:p>
+    <w:p>
+      <w:pPr>
+        <w:pStyle w:val="Heading2"/>
+        <w:numPr>
+          <w:ilvl w:val="1"/>
+          <w:numId w:val="15"/>
+        </w:numPr>
+        <w:pBdr>
+          <w:bottom w:val="single" w:sz="6" w:space="4" w:color="EAECEF"/>
+        </w:pBdr>
+        <w:spacing w:before="360" w:after="240"/>
+        <w:rPr>
+          <w:rFonts w:ascii="Helvetica" w:hAnsi="Helvetica"/>
+          <w:color w:val="24292E"/>
+          <w:sz w:val="22"/>
+          <w:szCs w:val="22"/>
+        </w:rPr>
+      </w:pPr>
+      <w:r>
+        <w:rPr>
+          <w:rFonts w:ascii="Helvetica" w:hAnsi="Helvetica"/>
+          <w:color w:val="24292E"/>
+          <w:sz w:val="22"/>
+          <w:szCs w:val="22"/>
+        </w:rPr>
+        <w:t xml:space="preserve">For Public Access Please update the settings.py for </w:t>
+      </w:r>
+      <w:proofErr w:type="spellStart"/>
+      <w:r>
+        <w:rPr>
+          <w:rFonts w:ascii="Helvetica" w:hAnsi="Helvetica"/>
+          <w:color w:val="24292E"/>
+          <w:sz w:val="22"/>
+          <w:szCs w:val="22"/>
+        </w:rPr>
+        <w:t>postgresql</w:t>
+      </w:r>
+      <w:proofErr w:type="spellEnd"/>
+    </w:p>
+    <w:p>
+      <w:pPr>
+        <w:pStyle w:val="NormalWeb"/>
+        <w:numPr>
+          <w:ilvl w:val="1"/>
+          <w:numId w:val="15"/>
+        </w:numPr>
+        <w:spacing w:before="0" w:beforeAutospacing="0" w:after="240" w:afterAutospacing="0"/>
+        <w:rPr>
+          <w:rFonts w:ascii="Helvetica" w:hAnsi="Helvetica"/>
+          <w:color w:val="24292E"/>
+          <w:sz w:val="22"/>
+          <w:szCs w:val="22"/>
+        </w:rPr>
+      </w:pPr>
+      <w:r>
+        <w:rPr>
+          <w:rFonts w:ascii="Helvetica" w:hAnsi="Helvetica"/>
+          <w:color w:val="24292E"/>
+          <w:sz w:val="22"/>
+          <w:szCs w:val="22"/>
+        </w:rPr>
+        <w:t xml:space="preserve">DATABASES = </w:t>
+      </w:r>
+      <w:proofErr w:type="gramStart"/>
+      <w:r>
+        <w:rPr>
+          <w:rFonts w:ascii="Helvetica" w:hAnsi="Helvetica"/>
+          <w:color w:val="24292E"/>
+          <w:sz w:val="22"/>
+          <w:szCs w:val="22"/>
+        </w:rPr>
+        <w:t>{ '</w:t>
+      </w:r>
+      <w:proofErr w:type="gramEnd"/>
+      <w:r>
+        <w:rPr>
+          <w:rFonts w:ascii="Helvetica" w:hAnsi="Helvetica"/>
+          <w:color w:val="24292E"/>
+          <w:sz w:val="22"/>
+          <w:szCs w:val="22"/>
+        </w:rPr>
+        <w:t xml:space="preserve">default': { 'ENGINE': 'django.db.backends.postgresql_psycopg2', * </w:t>
+      </w:r>
+      <w:proofErr w:type="spellStart"/>
+      <w:r>
+        <w:rPr>
+          <w:rFonts w:ascii="Helvetica" w:hAnsi="Helvetica"/>
+          <w:color w:val="24292E"/>
+          <w:sz w:val="22"/>
+          <w:szCs w:val="22"/>
+        </w:rPr>
+        <w:t>postgresql</w:t>
+      </w:r>
+      <w:proofErr w:type="spellEnd"/>
+      <w:r>
+        <w:rPr>
+          <w:rFonts w:ascii="Helvetica" w:hAnsi="Helvetica"/>
+          <w:color w:val="24292E"/>
+          <w:sz w:val="22"/>
+          <w:szCs w:val="22"/>
+        </w:rPr>
+        <w:t xml:space="preserve"> 'NAME': '</w:t>
+      </w:r>
+      <w:proofErr w:type="spellStart"/>
+      <w:r>
+        <w:rPr>
+          <w:rFonts w:ascii="Helvetica" w:hAnsi="Helvetica"/>
+          <w:color w:val="24292E"/>
+          <w:sz w:val="22"/>
+          <w:szCs w:val="22"/>
+        </w:rPr>
+        <w:t>databasename</w:t>
+      </w:r>
+      <w:proofErr w:type="spellEnd"/>
+      <w:r>
+        <w:rPr>
+          <w:rFonts w:ascii="Helvetica" w:hAnsi="Helvetica"/>
+          <w:color w:val="24292E"/>
+          <w:sz w:val="22"/>
+          <w:szCs w:val="22"/>
+        </w:rPr>
+        <w:t xml:space="preserve">', 'USER': 'user', 'PASSWORD': 'password', 'HOST': 'hostname or </w:t>
+      </w:r>
+      <w:proofErr w:type="spellStart"/>
+      <w:r>
+        <w:rPr>
+          <w:rFonts w:ascii="Helvetica" w:hAnsi="Helvetica"/>
+          <w:color w:val="24292E"/>
+          <w:sz w:val="22"/>
+          <w:szCs w:val="22"/>
+        </w:rPr>
+        <w:t>ip</w:t>
+      </w:r>
+      <w:proofErr w:type="spellEnd"/>
+      <w:r>
+        <w:rPr>
+          <w:rFonts w:ascii="Helvetica" w:hAnsi="Helvetica"/>
+          <w:color w:val="24292E"/>
+          <w:sz w:val="22"/>
+          <w:szCs w:val="22"/>
+        </w:rPr>
+        <w:t>', 'PORT': 'port', } }</w:t>
+      </w:r>
+    </w:p>
+    <w:p>
+      <w:pPr>
+        <w:pStyle w:val="Heading2"/>
+        <w:numPr>
+          <w:ilvl w:val="1"/>
+          <w:numId w:val="15"/>
+        </w:numPr>
+        <w:pBdr>
+          <w:bottom w:val="single" w:sz="6" w:space="4" w:color="EAECEF"/>
+        </w:pBdr>
+        <w:spacing w:before="360" w:after="240"/>
+        <w:rPr>
+          <w:rFonts w:ascii="Helvetica" w:hAnsi="Helvetica"/>
+          <w:color w:val="24292E"/>
+          <w:sz w:val="22"/>
+          <w:szCs w:val="22"/>
+        </w:rPr>
+      </w:pPr>
+      <w:r>
+        <w:rPr>
+          <w:rFonts w:ascii="Helvetica" w:hAnsi="Helvetica"/>
+          <w:color w:val="24292E"/>
+          <w:sz w:val="22"/>
+          <w:szCs w:val="22"/>
+        </w:rPr>
+        <w:t>Django Instructions</w:t>
+      </w:r>
+    </w:p>
+    <w:p>
+      <w:pPr>
+        <w:numPr>
+          <w:ilvl w:val="2"/>
+          <w:numId w:val="15"/>
+        </w:numPr>
+        <w:spacing w:before="100" w:beforeAutospacing="1" w:after="100" w:afterAutospacing="1"/>
+        <w:rPr>
+          <w:rFonts w:ascii="Helvetica" w:hAnsi="Helvetica"/>
+          <w:color w:val="24292E"/>
+          <w:sz w:val="22"/>
+          <w:szCs w:val="22"/>
+        </w:rPr>
+      </w:pPr>
+      <w:r>
+        <w:rPr>
+          <w:rFonts w:ascii="Helvetica" w:hAnsi="Helvetica"/>
+          <w:color w:val="24292E"/>
+          <w:sz w:val="22"/>
+          <w:szCs w:val="22"/>
+        </w:rPr>
+        <w:t>Clone the repository URL</w:t>
+      </w:r>
+      <w:r>
+        <w:rPr>
+          <w:rStyle w:val="apple-converted-space"/>
+          <w:rFonts w:ascii="Helvetica" w:hAnsi="Helvetica"/>
+          <w:color w:val="24292E"/>
+          <w:sz w:val="22"/>
+          <w:szCs w:val="22"/>
+        </w:rPr>
+        <w:t> </w:t>
+      </w:r>
+      <w:hyperlink r:id="rId11" w:history="1">
+        <w:r>
+          <w:rPr>
+            <w:rStyle w:val="Hyperlink"/>
+            <w:rFonts w:ascii="Helvetica" w:hAnsi="Helvetica"/>
+            <w:color w:val="0366D6"/>
+            <w:sz w:val="22"/>
+            <w:szCs w:val="22"/>
+          </w:rPr>
+          <w:t>https://github.com/ishanku/ForexDataAnalysis</w:t>
+        </w:r>
+      </w:hyperlink>
+    </w:p>
+    <w:p>
+      <w:pPr>
+        <w:numPr>
+          <w:ilvl w:val="2"/>
+          <w:numId w:val="15"/>
+        </w:numPr>
+        <w:spacing w:before="60" w:after="100" w:afterAutospacing="1"/>
+        <w:rPr>
+          <w:rFonts w:ascii="Helvetica" w:hAnsi="Helvetica"/>
+          <w:color w:val="24292E"/>
+          <w:sz w:val="22"/>
+          <w:szCs w:val="22"/>
+        </w:rPr>
+      </w:pPr>
+      <w:r>
+        <w:rPr>
+          <w:rFonts w:ascii="Helvetica" w:hAnsi="Helvetica"/>
+          <w:color w:val="24292E"/>
+          <w:sz w:val="22"/>
+          <w:szCs w:val="22"/>
+        </w:rPr>
+        <w:t>Go to the Folder "</w:t>
+      </w:r>
+      <w:proofErr w:type="spellStart"/>
+      <w:r>
+        <w:rPr>
+          <w:rFonts w:ascii="Helvetica" w:hAnsi="Helvetica"/>
+          <w:color w:val="24292E"/>
+          <w:sz w:val="22"/>
+          <w:szCs w:val="22"/>
+        </w:rPr>
+        <w:t>ForexDataAnalysis</w:t>
+      </w:r>
+      <w:proofErr w:type="spellEnd"/>
+      <w:r>
+        <w:rPr>
+          <w:rFonts w:ascii="Helvetica" w:hAnsi="Helvetica"/>
+          <w:color w:val="24292E"/>
+          <w:sz w:val="22"/>
+          <w:szCs w:val="22"/>
+        </w:rPr>
+        <w:t>"</w:t>
+      </w:r>
+    </w:p>
+    <w:p>
+      <w:pPr>
+        <w:numPr>
+          <w:ilvl w:val="2"/>
+          <w:numId w:val="15"/>
+        </w:numPr>
+        <w:spacing w:before="60" w:after="100" w:afterAutospacing="1"/>
+        <w:rPr>
+          <w:rFonts w:ascii="Helvetica" w:hAnsi="Helvetica"/>
+          <w:color w:val="24292E"/>
+          <w:sz w:val="22"/>
+          <w:szCs w:val="22"/>
+        </w:rPr>
+      </w:pPr>
+      <w:proofErr w:type="spellStart"/>
+      <w:r>
+        <w:rPr>
+          <w:rFonts w:ascii="Helvetica" w:hAnsi="Helvetica"/>
+          <w:color w:val="24292E"/>
+          <w:sz w:val="22"/>
+          <w:szCs w:val="22"/>
+        </w:rPr>
+        <w:t>conda</w:t>
+      </w:r>
+      <w:proofErr w:type="spellEnd"/>
+      <w:r>
+        <w:rPr>
+          <w:rFonts w:ascii="Helvetica" w:hAnsi="Helvetica"/>
+          <w:color w:val="24292E"/>
+          <w:sz w:val="22"/>
+          <w:szCs w:val="22"/>
+        </w:rPr>
+        <w:t xml:space="preserve"> activate ""</w:t>
+      </w:r>
+    </w:p>
+    <w:p>
+      <w:pPr>
+        <w:numPr>
+          <w:ilvl w:val="2"/>
+          <w:numId w:val="15"/>
+        </w:numPr>
+        <w:spacing w:before="60" w:after="100" w:afterAutospacing="1"/>
+        <w:rPr>
+          <w:rFonts w:ascii="Helvetica" w:hAnsi="Helvetica"/>
+          <w:color w:val="24292E"/>
+          <w:sz w:val="22"/>
+          <w:szCs w:val="22"/>
+        </w:rPr>
+      </w:pPr>
+      <w:proofErr w:type="spellStart"/>
+      <w:r>
+        <w:rPr>
+          <w:rFonts w:ascii="Helvetica" w:hAnsi="Helvetica"/>
+          <w:color w:val="24292E"/>
+          <w:sz w:val="22"/>
+          <w:szCs w:val="22"/>
+        </w:rPr>
+        <w:t>conda</w:t>
+      </w:r>
+      <w:proofErr w:type="spellEnd"/>
+      <w:r>
+        <w:rPr>
+          <w:rFonts w:ascii="Helvetica" w:hAnsi="Helvetica"/>
+          <w:color w:val="24292E"/>
+          <w:sz w:val="22"/>
+          <w:szCs w:val="22"/>
+        </w:rPr>
+        <w:t xml:space="preserve"> install </w:t>
+      </w:r>
+      <w:proofErr w:type="spellStart"/>
+      <w:r>
+        <w:rPr>
+          <w:rFonts w:ascii="Helvetica" w:hAnsi="Helvetica"/>
+          <w:color w:val="24292E"/>
+          <w:sz w:val="22"/>
+          <w:szCs w:val="22"/>
+        </w:rPr>
+        <w:t>django</w:t>
+      </w:r>
+      <w:proofErr w:type="spellEnd"/>
+    </w:p>
+    <w:p>
+      <w:pPr>
+        <w:pStyle w:val="Heading2"/>
+        <w:numPr>
+          <w:ilvl w:val="1"/>
+          <w:numId w:val="15"/>
+        </w:numPr>
+        <w:pBdr>
+          <w:bottom w:val="single" w:sz="6" w:space="4" w:color="EAECEF"/>
+        </w:pBdr>
+        <w:spacing w:before="360" w:after="240"/>
+        <w:rPr>
+          <w:rFonts w:ascii="Helvetica" w:hAnsi="Helvetica"/>
+          <w:color w:val="24292E"/>
+          <w:sz w:val="22"/>
+          <w:szCs w:val="22"/>
+        </w:rPr>
+      </w:pPr>
+      <w:r>
+        <w:rPr>
+          <w:rFonts w:ascii="Helvetica" w:hAnsi="Helvetica"/>
+          <w:color w:val="24292E"/>
+          <w:sz w:val="22"/>
+          <w:szCs w:val="22"/>
+        </w:rPr>
+        <w:lastRenderedPageBreak/>
+        <w:t>To Create Models after updating settings.py</w:t>
+      </w:r>
+    </w:p>
+    <w:p>
+      <w:pPr>
+        <w:numPr>
+          <w:ilvl w:val="2"/>
+          <w:numId w:val="15"/>
+        </w:numPr>
+        <w:spacing w:before="100" w:beforeAutospacing="1" w:after="100" w:afterAutospacing="1"/>
+        <w:rPr>
+          <w:rFonts w:ascii="Helvetica" w:hAnsi="Helvetica"/>
+          <w:color w:val="24292E"/>
+          <w:sz w:val="22"/>
+          <w:szCs w:val="22"/>
+        </w:rPr>
+      </w:pPr>
+      <w:r>
+        <w:rPr>
+          <w:rFonts w:ascii="Helvetica" w:hAnsi="Helvetica"/>
+          <w:color w:val="24292E"/>
+          <w:sz w:val="22"/>
+          <w:szCs w:val="22"/>
+        </w:rPr>
+        <w:t xml:space="preserve">python3 manage.py </w:t>
+      </w:r>
+      <w:proofErr w:type="spellStart"/>
+      <w:r>
+        <w:rPr>
+          <w:rFonts w:ascii="Helvetica" w:hAnsi="Helvetica"/>
+          <w:color w:val="24292E"/>
+          <w:sz w:val="22"/>
+          <w:szCs w:val="22"/>
+        </w:rPr>
+        <w:t>makemigrations</w:t>
+      </w:r>
+      <w:proofErr w:type="spellEnd"/>
+    </w:p>
+    <w:p>
+      <w:pPr>
+        <w:numPr>
+          <w:ilvl w:val="2"/>
+          <w:numId w:val="15"/>
+        </w:numPr>
+        <w:spacing w:before="60" w:after="100" w:afterAutospacing="1"/>
+        <w:rPr>
+          <w:rFonts w:ascii="Helvetica" w:hAnsi="Helvetica"/>
+          <w:color w:val="24292E"/>
+          <w:sz w:val="22"/>
+          <w:szCs w:val="22"/>
+        </w:rPr>
+      </w:pPr>
+      <w:r>
+        <w:rPr>
+          <w:rFonts w:ascii="Helvetica" w:hAnsi="Helvetica"/>
+          <w:color w:val="24292E"/>
+          <w:sz w:val="22"/>
+          <w:szCs w:val="22"/>
+        </w:rPr>
+        <w:t>python3 manage.py migrate</w:t>
+      </w:r>
+    </w:p>
+    <w:p>
+      <w:pPr>
+        <w:numPr>
+          <w:ilvl w:val="2"/>
+          <w:numId w:val="15"/>
+        </w:numPr>
+        <w:spacing w:before="60" w:after="100" w:afterAutospacing="1"/>
+        <w:rPr>
+          <w:rFonts w:ascii="Helvetica" w:hAnsi="Helvetica"/>
+          <w:color w:val="24292E"/>
+          <w:sz w:val="22"/>
+          <w:szCs w:val="22"/>
+        </w:rPr>
+      </w:pPr>
+      <w:r>
+        <w:rPr>
+          <w:rFonts w:ascii="Helvetica" w:hAnsi="Helvetica"/>
+          <w:color w:val="24292E"/>
+          <w:sz w:val="22"/>
+          <w:szCs w:val="22"/>
+        </w:rPr>
+        <w:t xml:space="preserve">python3 manage.py </w:t>
+      </w:r>
+      <w:proofErr w:type="spellStart"/>
+      <w:r>
+        <w:rPr>
+          <w:rFonts w:ascii="Helvetica" w:hAnsi="Helvetica"/>
+          <w:color w:val="24292E"/>
+          <w:sz w:val="22"/>
+          <w:szCs w:val="22"/>
+        </w:rPr>
+        <w:t>runserver</w:t>
+      </w:r>
+      <w:proofErr w:type="spellEnd"/>
+    </w:p>
+    <w:p>
+      <w:pPr>
+        <w:pStyle w:val="NormalWeb"/>
+        <w:numPr>
+          <w:ilvl w:val="2"/>
+          <w:numId w:val="15"/>
+        </w:numPr>
+        <w:spacing w:before="0" w:beforeAutospacing="0"/>
+        <w:rPr>
+          <w:rFonts w:ascii="Helvetica" w:hAnsi="Helvetica"/>
+          <w:color w:val="24292E"/>
+          <w:sz w:val="22"/>
+          <w:szCs w:val="22"/>
+        </w:rPr>
+      </w:pPr>
+      <w:r>
+        <w:rPr>
+          <w:rFonts w:ascii="Helvetica" w:hAnsi="Helvetica"/>
+          <w:color w:val="24292E"/>
+          <w:sz w:val="22"/>
+          <w:szCs w:val="22"/>
+        </w:rPr>
+        <w:t>This will launch Django in the port number 8000 visit</w:t>
+      </w:r>
+      <w:r>
+        <w:rPr>
+          <w:rStyle w:val="apple-converted-space"/>
+          <w:rFonts w:ascii="Helvetica" w:hAnsi="Helvetica"/>
+          <w:color w:val="24292E"/>
+          <w:sz w:val="22"/>
+          <w:szCs w:val="22"/>
+        </w:rPr>
+        <w:t> </w:t>
+      </w:r>
+      <w:hyperlink r:id="rId12" w:history="1">
+        <w:r>
+          <w:rPr>
+            <w:rStyle w:val="Hyperlink"/>
+            <w:rFonts w:ascii="Helvetica" w:hAnsi="Helvetica"/>
+            <w:color w:val="0366D6"/>
+            <w:sz w:val="22"/>
+            <w:szCs w:val="22"/>
+          </w:rPr>
+          <w:t>http://localhost:8000</w:t>
+        </w:r>
+      </w:hyperlink>
+    </w:p>
+    <w:p>
+      <w:pPr>
+        <w:pStyle w:val="Heading2"/>
+        <w:rPr>
+          <w:rFonts w:ascii="Helvetica" w:hAnsi="Helvetica"/>
+          <w:color w:val="auto"/>
+          <w:sz w:val="22"/>
+          <w:szCs w:val="22"/>
+        </w:rPr>
+      </w:pPr>
+    </w:p>
+    <w:p>
+      <w:pPr>
+        <w:pStyle w:val="Heading2"/>
+        <w:numPr>
+          <w:ilvl w:val="0"/>
+          <w:numId w:val="10"/>
+        </w:numPr>
+        <w:rPr>
+          <w:rFonts w:ascii="Helvetica" w:hAnsi="Helvetica"/>
+          <w:color w:val="auto"/>
+          <w:sz w:val="22"/>
+          <w:szCs w:val="22"/>
+        </w:rPr>
+      </w:pPr>
+      <w:r>
+        <w:rPr>
+          <w:rFonts w:ascii="Helvetica" w:hAnsi="Helvetica"/>
+          <w:color w:val="auto"/>
+          <w:sz w:val="22"/>
+          <w:szCs w:val="22"/>
+        </w:rPr>
+        <w:t>Loading Details:</w:t>
+      </w:r>
+    </w:p>
+    <w:p>
+      <w:pPr>
+        <w:pStyle w:val="Heading2"/>
+        <w:numPr>
+          <w:ilvl w:val="1"/>
+          <w:numId w:val="10"/>
+        </w:numPr>
+        <w:rPr>
+          <w:rStyle w:val="separator"/>
+          <w:rFonts w:ascii="Helvetica" w:hAnsi="Helvetica"/>
+          <w:color w:val="auto"/>
+          <w:sz w:val="22"/>
+          <w:szCs w:val="22"/>
+        </w:rPr>
+      </w:pPr>
+      <w:r>
+        <w:rPr>
+          <w:rFonts w:ascii="Helvetica" w:hAnsi="Helvetica"/>
+          <w:color w:val="auto"/>
+          <w:sz w:val="22"/>
+          <w:szCs w:val="22"/>
+        </w:rPr>
+        <w:t>P</w:t>
+      </w:r>
+      <w:r>
+        <w:rPr>
+          <w:rFonts w:ascii="Helvetica" w:hAnsi="Helvetica"/>
+          <w:color w:val="auto"/>
+          <w:sz w:val="22"/>
+          <w:szCs w:val="22"/>
+        </w:rPr>
+        <w:t>ython file we used to load the data. -</w:t>
+      </w:r>
+      <w:r>
+        <w:rPr>
+          <w:rFonts w:ascii="Helvetica" w:hAnsi="Helvetica"/>
+          <w:color w:val="auto"/>
+          <w:sz w:val="22"/>
+          <w:szCs w:val="22"/>
+        </w:rPr>
+        <w:t xml:space="preserve"> </w:t>
+      </w:r>
+      <w:r>
+        <w:rPr>
+          <w:rStyle w:val="js-path-segment"/>
+          <w:rFonts w:ascii="Helvetica" w:hAnsi="Helvetica"/>
+          <w:color w:val="auto"/>
+          <w:sz w:val="22"/>
+          <w:szCs w:val="22"/>
+        </w:rPr>
+        <w:t>ForexDataAnalysis</w:t>
+      </w:r>
+      <w:r>
+        <w:rPr>
+          <w:rStyle w:val="separator"/>
+          <w:rFonts w:ascii="Helvetica" w:hAnsi="Helvetica"/>
+          <w:color w:val="auto"/>
+          <w:sz w:val="22"/>
+          <w:szCs w:val="22"/>
+        </w:rPr>
+        <w:t>/</w:t>
+      </w:r>
+      <w:r>
+        <w:rPr>
+          <w:rStyle w:val="js-path-segment"/>
+          <w:rFonts w:ascii="Helvetica" w:hAnsi="Helvetica"/>
+          <w:color w:val="auto"/>
+          <w:sz w:val="22"/>
+          <w:szCs w:val="22"/>
+        </w:rPr>
+        <w:t>forexapp</w:t>
+      </w:r>
+      <w:r>
+        <w:rPr>
+          <w:rStyle w:val="separator"/>
+          <w:rFonts w:ascii="Helvetica" w:hAnsi="Helvetica"/>
+          <w:color w:val="auto"/>
+          <w:sz w:val="22"/>
+          <w:szCs w:val="22"/>
+        </w:rPr>
+        <w:t>/</w:t>
+      </w:r>
+      <w:r>
+        <w:rPr>
+          <w:rStyle w:val="js-path-segment"/>
+          <w:rFonts w:ascii="Helvetica" w:hAnsi="Helvetica"/>
+          <w:color w:val="auto"/>
+          <w:sz w:val="22"/>
+          <w:szCs w:val="22"/>
+        </w:rPr>
+        <w:t>management</w:t>
+      </w:r>
+      <w:r>
+        <w:rPr>
+          <w:rStyle w:val="separator"/>
+          <w:rFonts w:ascii="Helvetica" w:hAnsi="Helvetica"/>
+          <w:color w:val="auto"/>
+          <w:sz w:val="22"/>
+          <w:szCs w:val="22"/>
+        </w:rPr>
+        <w:t>/</w:t>
+      </w:r>
+      <w:r>
+        <w:rPr>
+          <w:rStyle w:val="js-path-segment"/>
+          <w:rFonts w:ascii="Helvetica" w:hAnsi="Helvetica"/>
+          <w:color w:val="auto"/>
+          <w:sz w:val="22"/>
+          <w:szCs w:val="22"/>
+        </w:rPr>
+        <w:t>commands</w:t>
+      </w:r>
+      <w:r>
+        <w:rPr>
+          <w:rStyle w:val="separator"/>
+          <w:rFonts w:ascii="Helvetica" w:hAnsi="Helvetica"/>
+          <w:color w:val="auto"/>
+          <w:sz w:val="22"/>
+          <w:szCs w:val="22"/>
+        </w:rPr>
+        <w:t>/</w:t>
+      </w:r>
+      <w:r>
+        <w:rPr>
+          <w:rStyle w:val="Strong"/>
+          <w:rFonts w:ascii="Helvetica" w:hAnsi="Helvetica"/>
+          <w:b w:val="0"/>
+          <w:bCs w:val="0"/>
+          <w:color w:val="auto"/>
+          <w:sz w:val="22"/>
+          <w:szCs w:val="22"/>
+        </w:rPr>
+        <w:t>load_forex_data.py</w:t>
+      </w:r>
+      <w:r>
+        <w:rPr>
+          <w:rStyle w:val="apple-converted-space"/>
+          <w:rFonts w:ascii="Helvetica" w:hAnsi="Helvetica"/>
+          <w:color w:val="auto"/>
+          <w:sz w:val="22"/>
+          <w:szCs w:val="22"/>
+        </w:rPr>
+        <w:t> </w:t>
+      </w:r>
+      <w:r>
+        <w:rPr>
+          <w:rStyle w:val="separator"/>
+          <w:rFonts w:ascii="Helvetica" w:hAnsi="Helvetica"/>
+          <w:color w:val="auto"/>
+          <w:sz w:val="22"/>
+          <w:szCs w:val="22"/>
+        </w:rPr>
+        <w:t>/</w:t>
+      </w:r>
+    </w:p>
+    <w:p>
+      <w:pPr>
+        <w:pStyle w:val="Heading2"/>
+        <w:numPr>
+          <w:ilvl w:val="1"/>
+          <w:numId w:val="10"/>
+        </w:numPr>
+        <w:rPr>
+          <w:rFonts w:ascii="Helvetica" w:hAnsi="Helvetica"/>
+          <w:color w:val="auto"/>
+          <w:sz w:val="22"/>
+          <w:szCs w:val="22"/>
+        </w:rPr>
+      </w:pPr>
+      <w:r>
+        <w:rPr>
+          <w:rFonts w:ascii="Helvetica" w:hAnsi="Helvetica"/>
+          <w:color w:val="auto"/>
+          <w:sz w:val="22"/>
+          <w:szCs w:val="22"/>
+        </w:rPr>
+        <w:t xml:space="preserve">We created two tables – Forex Historical </w:t>
+      </w:r>
+      <w:r>
+        <w:rPr>
+          <w:rFonts w:ascii="Helvetica" w:hAnsi="Helvetica"/>
+          <w:color w:val="auto"/>
+          <w:sz w:val="22"/>
+          <w:szCs w:val="22"/>
+        </w:rPr>
+        <w:t xml:space="preserve">Data </w:t>
+      </w:r>
+      <w:r>
+        <w:rPr>
+          <w:rFonts w:ascii="Helvetica" w:hAnsi="Helvetica"/>
+          <w:color w:val="auto"/>
+          <w:sz w:val="22"/>
+          <w:szCs w:val="22"/>
+        </w:rPr>
+        <w:t xml:space="preserve">and Forex current Data. The </w:t>
+      </w:r>
+      <w:r>
+        <w:rPr>
+          <w:rFonts w:ascii="Helvetica" w:hAnsi="Helvetica"/>
+          <w:color w:val="auto"/>
+          <w:sz w:val="22"/>
+          <w:szCs w:val="22"/>
+        </w:rPr>
+        <w:t>table</w:t>
+      </w:r>
+      <w:r>
+        <w:rPr>
+          <w:rFonts w:ascii="Helvetica" w:hAnsi="Helvetica"/>
+          <w:color w:val="auto"/>
+          <w:sz w:val="22"/>
+          <w:szCs w:val="22"/>
+        </w:rPr>
+        <w:t>s</w:t>
+      </w:r>
+      <w:r>
+        <w:rPr>
+          <w:rFonts w:ascii="Helvetica" w:hAnsi="Helvetica"/>
+          <w:color w:val="auto"/>
+          <w:sz w:val="22"/>
+          <w:szCs w:val="22"/>
+        </w:rPr>
+        <w:t xml:space="preserve"> </w:t>
+      </w:r>
+      <w:r>
+        <w:rPr>
+          <w:rFonts w:ascii="Helvetica" w:hAnsi="Helvetica"/>
+          <w:color w:val="auto"/>
+          <w:sz w:val="22"/>
+          <w:szCs w:val="22"/>
+        </w:rPr>
+        <w:t xml:space="preserve">were created </w:t>
+      </w:r>
+      <w:r>
+        <w:rPr>
+          <w:rFonts w:ascii="Helvetica" w:hAnsi="Helvetica"/>
+          <w:color w:val="auto"/>
+          <w:sz w:val="22"/>
+          <w:szCs w:val="22"/>
+        </w:rPr>
+        <w:t>using java script for better representation and making the table interactive for better usability.</w:t>
+      </w:r>
+    </w:p>
+    <w:p>
+      <w:pPr>
+        <w:rPr>
+          <w:rFonts w:ascii="Helvetica" w:hAnsi="Helvetica"/>
+        </w:rPr>
+      </w:pPr>
+    </w:p>
+    <w:p>
+      <w:pPr>
+        <w:rPr>
+          <w:rFonts w:ascii="Helvetica" w:hAnsi="Helvetica"/>
+        </w:rPr>
+      </w:pPr>
+      <w:bookmarkStart w:id="0" w:name="_GoBack"/>
+      <w:r>
+        <w:rPr>
+          <w:rFonts w:ascii="Helvetica" w:hAnsi="Helvetica"/>
+          <w:noProof/>
+        </w:rPr>
+        <w:drawing>
+          <wp:inline distT="0" distB="0" distL="0" distR="0" wp14:anchorId="04560002" wp14:editId="76F600F8">
+            <wp:extent cx="6010910" cy="2863121"/>
+            <wp:effectExtent l="0" t="0" r="0" b="0"/>
+            <wp:docPr id="3" name="Picture 3"/>
+            <wp:cNvGraphicFramePr>
+              <a:graphicFrameLocks xmlns:a="http://schemas.openxmlformats.org/drawingml/2006/main" noChangeAspect="1"/>
+            </wp:cNvGraphicFramePr>
+            <a:graphic xmlns:a="http://schemas.openxmlformats.org/drawingml/2006/main">
+              <a:graphicData uri="http://schemas.openxmlformats.org/drawingml/2006/picture">
+                <pic:pic xmlns:pic="http://schemas.openxmlformats.org/drawingml/2006/picture">
+                  <pic:nvPicPr>
+                    <pic:cNvPr id="3" name="Screen Shot 2020-03-10 at 12.15.13 PM.png"/>
+                    <pic:cNvPicPr/>
+                  </pic:nvPicPr>
                   <pic:blipFill>
-                    <a:blip r:embed="rId8" cstate="print">
+                    <a:blip r:embed="rId13" cstate="print">
                       <a:extLst>
                         <a:ext uri="{28A0092B-C50C-407E-A947-70E740481C1C}">
                           <a14:useLocalDpi xmlns:a14="http://schemas.microsoft.com/office/drawing/2010/main" val="0"/>
@@ -1178,7 +3006,7 @@
                   <pic:spPr>
                     <a:xfrm>
                       <a:off x="0" y="0"/>
-                      <a:ext cx="5943600" cy="1816100"/>
+                      <a:ext cx="6123395" cy="2916700"/>
                     </a:xfrm>
                     <a:prstGeom prst="rect">
                       <a:avLst/>
@@ -1190,1078 +3018,70 @@
           </wp:inline>
         </w:drawing>
       </w:r>
-    </w:p>
-    <w:p>
-      <w:pPr>
-        <w:pStyle w:val="Heading2"/>
-        <w:numPr>
-          <w:ilvl w:val="1"/>
-          <w:numId w:val="15"/>
-        </w:numPr>
-        <w:pBdr>
-          <w:bottom w:val="single" w:sz="6" w:space="4" w:color="EAECEF"/>
-        </w:pBdr>
-        <w:spacing w:before="360" w:after="240"/>
-        <w:rPr>
-          <w:rFonts w:ascii="Helvetica" w:hAnsi="Helvetica"/>
-          <w:color w:val="24292E"/>
-          <w:sz w:val="22"/>
-          <w:szCs w:val="22"/>
-        </w:rPr>
-      </w:pPr>
-      <w:r>
-        <w:rPr>
-          <w:rFonts w:ascii="Helvetica" w:hAnsi="Helvetica"/>
-          <w:color w:val="24292E"/>
-          <w:sz w:val="22"/>
-          <w:szCs w:val="22"/>
-        </w:rPr>
-        <w:t>To run the Django PROJECT</w:t>
-      </w:r>
-    </w:p>
-    <w:p>
-      <w:pPr>
-        <w:pStyle w:val="NormalWeb"/>
-        <w:numPr>
-          <w:ilvl w:val="2"/>
-          <w:numId w:val="15"/>
-        </w:numPr>
-        <w:spacing w:before="0" w:beforeAutospacing="0" w:after="240" w:afterAutospacing="0"/>
-        <w:rPr>
-          <w:rFonts w:ascii="Helvetica" w:hAnsi="Helvetica"/>
-          <w:color w:val="24292E"/>
-          <w:sz w:val="22"/>
-          <w:szCs w:val="22"/>
-        </w:rPr>
-      </w:pPr>
-      <w:r>
-        <w:rPr>
-          <w:rFonts w:ascii="Helvetica" w:hAnsi="Helvetica"/>
-          <w:color w:val="24292E"/>
-          <w:sz w:val="22"/>
-          <w:szCs w:val="22"/>
-        </w:rPr>
-        <w:t xml:space="preserve">python3 manage.py </w:t>
-      </w:r>
-      <w:proofErr w:type="spellStart"/>
-      <w:r>
-        <w:rPr>
-          <w:rFonts w:ascii="Helvetica" w:hAnsi="Helvetica"/>
-          <w:color w:val="24292E"/>
-          <w:sz w:val="22"/>
-          <w:szCs w:val="22"/>
-        </w:rPr>
-        <w:t>runserver</w:t>
-      </w:r>
-      <w:proofErr w:type="spellEnd"/>
-    </w:p>
-    <w:p>
-      <w:pPr>
-        <w:pStyle w:val="NormalWeb"/>
-        <w:numPr>
-          <w:ilvl w:val="2"/>
-          <w:numId w:val="15"/>
-        </w:numPr>
-        <w:spacing w:before="0" w:beforeAutospacing="0" w:after="240" w:afterAutospacing="0"/>
-        <w:rPr>
-          <w:rFonts w:ascii="Helvetica" w:hAnsi="Helvetica"/>
-          <w:color w:val="24292E"/>
-          <w:sz w:val="22"/>
-          <w:szCs w:val="22"/>
-        </w:rPr>
-      </w:pPr>
-      <w:r>
-        <w:rPr>
-          <w:rFonts w:ascii="Helvetica" w:hAnsi="Helvetica"/>
-          <w:color w:val="24292E"/>
-          <w:sz w:val="22"/>
-          <w:szCs w:val="22"/>
-        </w:rPr>
-        <w:t>It opens the Django in its default port:</w:t>
-      </w:r>
-    </w:p>
-    <w:p>
-      <w:pPr>
-        <w:pStyle w:val="NormalWeb"/>
-        <w:numPr>
-          <w:ilvl w:val="2"/>
-          <w:numId w:val="15"/>
-        </w:numPr>
-        <w:spacing w:before="0" w:beforeAutospacing="0" w:after="240" w:afterAutospacing="0"/>
-        <w:rPr>
-          <w:rFonts w:ascii="Helvetica" w:hAnsi="Helvetica"/>
-          <w:color w:val="24292E"/>
-          <w:sz w:val="22"/>
-          <w:szCs w:val="22"/>
-        </w:rPr>
-      </w:pPr>
-      <w:r>
-        <w:rPr>
-          <w:rFonts w:ascii="Helvetica" w:hAnsi="Helvetica"/>
-          <w:color w:val="24292E"/>
-          <w:sz w:val="22"/>
-          <w:szCs w:val="22"/>
-        </w:rPr>
-        <w:t xml:space="preserve">Django Admin Super User: User: </w:t>
-      </w:r>
-      <w:proofErr w:type="spellStart"/>
-      <w:r>
-        <w:rPr>
-          <w:rFonts w:ascii="Helvetica" w:hAnsi="Helvetica"/>
-          <w:color w:val="24292E"/>
-          <w:sz w:val="22"/>
-          <w:szCs w:val="22"/>
-        </w:rPr>
-        <w:t>gtuser</w:t>
-      </w:r>
-      <w:proofErr w:type="spellEnd"/>
-      <w:r>
-        <w:rPr>
-          <w:rFonts w:ascii="Helvetica" w:hAnsi="Helvetica"/>
-          <w:color w:val="24292E"/>
-          <w:sz w:val="22"/>
-          <w:szCs w:val="22"/>
-        </w:rPr>
-        <w:t xml:space="preserve"> Password: </w:t>
-      </w:r>
-      <w:proofErr w:type="spellStart"/>
-      <w:r>
-        <w:rPr>
-          <w:rFonts w:ascii="Helvetica" w:hAnsi="Helvetica"/>
-          <w:color w:val="24292E"/>
-          <w:sz w:val="22"/>
-          <w:szCs w:val="22"/>
-        </w:rPr>
-        <w:t>rpython</w:t>
-      </w:r>
-      <w:proofErr w:type="spellEnd"/>
-    </w:p>
-    <w:p>
-      <w:pPr>
-        <w:pStyle w:val="Heading2"/>
-        <w:numPr>
-          <w:ilvl w:val="1"/>
-          <w:numId w:val="15"/>
-        </w:numPr>
-        <w:pBdr>
-          <w:bottom w:val="single" w:sz="6" w:space="4" w:color="EAECEF"/>
-        </w:pBdr>
-        <w:spacing w:before="360" w:after="240"/>
-        <w:rPr>
-          <w:rFonts w:ascii="Helvetica" w:hAnsi="Helvetica"/>
-          <w:color w:val="24292E"/>
-          <w:sz w:val="22"/>
-          <w:szCs w:val="22"/>
-        </w:rPr>
-      </w:pPr>
-      <w:r>
-        <w:rPr>
-          <w:rFonts w:ascii="Helvetica" w:hAnsi="Helvetica"/>
-          <w:color w:val="24292E"/>
-          <w:sz w:val="22"/>
-          <w:szCs w:val="22"/>
-        </w:rPr>
-        <w:t>"</w:t>
-      </w:r>
-      <w:proofErr w:type="spellStart"/>
-      <w:r>
-        <w:rPr>
-          <w:rFonts w:ascii="Helvetica" w:hAnsi="Helvetica"/>
-          <w:color w:val="24292E"/>
-          <w:sz w:val="22"/>
-          <w:szCs w:val="22"/>
-        </w:rPr>
-        <w:t>postgresql</w:t>
-      </w:r>
-      <w:proofErr w:type="spellEnd"/>
-      <w:r>
-        <w:rPr>
-          <w:rFonts w:ascii="Helvetica" w:hAnsi="Helvetica"/>
-          <w:color w:val="24292E"/>
-          <w:sz w:val="22"/>
-          <w:szCs w:val="22"/>
-        </w:rPr>
-        <w:t xml:space="preserve">" used in this project is from Google Cloud and the access is restricted from </w:t>
-      </w:r>
-      <w:proofErr w:type="spellStart"/>
-      <w:r>
-        <w:rPr>
-          <w:rFonts w:ascii="Helvetica" w:hAnsi="Helvetica"/>
-          <w:color w:val="24292E"/>
-          <w:sz w:val="22"/>
-          <w:szCs w:val="22"/>
-        </w:rPr>
-        <w:t>GeorgiaTech</w:t>
-      </w:r>
-      <w:proofErr w:type="spellEnd"/>
-      <w:r>
-        <w:rPr>
-          <w:rFonts w:ascii="Helvetica" w:hAnsi="Helvetica"/>
-          <w:color w:val="24292E"/>
-          <w:sz w:val="22"/>
-          <w:szCs w:val="22"/>
-        </w:rPr>
-        <w:t xml:space="preserve"> IP only.</w:t>
-      </w:r>
-    </w:p>
-    <w:p>
-      <w:pPr>
-        <w:pStyle w:val="Heading2"/>
-        <w:numPr>
-          <w:ilvl w:val="1"/>
-          <w:numId w:val="15"/>
-        </w:numPr>
-        <w:pBdr>
-          <w:bottom w:val="single" w:sz="6" w:space="4" w:color="EAECEF"/>
-        </w:pBdr>
-        <w:spacing w:before="360" w:after="240"/>
-        <w:rPr>
-          <w:rFonts w:ascii="Helvetica" w:hAnsi="Helvetica"/>
-          <w:color w:val="24292E"/>
-          <w:sz w:val="22"/>
-          <w:szCs w:val="22"/>
-        </w:rPr>
-      </w:pPr>
-      <w:r>
-        <w:rPr>
-          <w:rFonts w:ascii="Helvetica" w:hAnsi="Helvetica"/>
-          <w:color w:val="24292E"/>
-          <w:sz w:val="22"/>
-          <w:szCs w:val="22"/>
-        </w:rPr>
-        <w:t xml:space="preserve">For Public Access Please update the settings.py for </w:t>
-      </w:r>
-      <w:proofErr w:type="spellStart"/>
-      <w:r>
-        <w:rPr>
-          <w:rFonts w:ascii="Helvetica" w:hAnsi="Helvetica"/>
-          <w:color w:val="24292E"/>
-          <w:sz w:val="22"/>
-          <w:szCs w:val="22"/>
-        </w:rPr>
-        <w:t>postgresql</w:t>
-      </w:r>
-      <w:proofErr w:type="spellEnd"/>
-    </w:p>
-    <w:p>
-      <w:pPr>
-        <w:pStyle w:val="NormalWeb"/>
-        <w:numPr>
-          <w:ilvl w:val="1"/>
-          <w:numId w:val="15"/>
-        </w:numPr>
-        <w:spacing w:before="0" w:beforeAutospacing="0" w:after="240" w:afterAutospacing="0"/>
-        <w:rPr>
-          <w:rFonts w:ascii="Helvetica" w:hAnsi="Helvetica"/>
-          <w:color w:val="24292E"/>
-          <w:sz w:val="22"/>
-          <w:szCs w:val="22"/>
-        </w:rPr>
-      </w:pPr>
-      <w:r>
-        <w:rPr>
-          <w:rFonts w:ascii="Helvetica" w:hAnsi="Helvetica"/>
-          <w:color w:val="24292E"/>
-          <w:sz w:val="22"/>
-          <w:szCs w:val="22"/>
-        </w:rPr>
-        <w:t xml:space="preserve">DATABASES = </w:t>
-      </w:r>
-      <w:proofErr w:type="gramStart"/>
-      <w:r>
-        <w:rPr>
-          <w:rFonts w:ascii="Helvetica" w:hAnsi="Helvetica"/>
-          <w:color w:val="24292E"/>
-          <w:sz w:val="22"/>
-          <w:szCs w:val="22"/>
-        </w:rPr>
-        <w:t>{ '</w:t>
-      </w:r>
-      <w:proofErr w:type="gramEnd"/>
-      <w:r>
-        <w:rPr>
-          <w:rFonts w:ascii="Helvetica" w:hAnsi="Helvetica"/>
-          <w:color w:val="24292E"/>
-          <w:sz w:val="22"/>
-          <w:szCs w:val="22"/>
-        </w:rPr>
-        <w:t xml:space="preserve">default': { 'ENGINE': 'django.db.backends.postgresql_psycopg2', * </w:t>
-      </w:r>
-      <w:proofErr w:type="spellStart"/>
-      <w:r>
-        <w:rPr>
-          <w:rFonts w:ascii="Helvetica" w:hAnsi="Helvetica"/>
-          <w:color w:val="24292E"/>
-          <w:sz w:val="22"/>
-          <w:szCs w:val="22"/>
-        </w:rPr>
-        <w:t>postgresql</w:t>
-      </w:r>
-      <w:proofErr w:type="spellEnd"/>
-      <w:r>
-        <w:rPr>
-          <w:rFonts w:ascii="Helvetica" w:hAnsi="Helvetica"/>
-          <w:color w:val="24292E"/>
-          <w:sz w:val="22"/>
-          <w:szCs w:val="22"/>
-        </w:rPr>
-        <w:t xml:space="preserve"> 'NAME': '</w:t>
-      </w:r>
-      <w:proofErr w:type="spellStart"/>
-      <w:r>
-        <w:rPr>
-          <w:rFonts w:ascii="Helvetica" w:hAnsi="Helvetica"/>
-          <w:color w:val="24292E"/>
-          <w:sz w:val="22"/>
-          <w:szCs w:val="22"/>
-        </w:rPr>
-        <w:t>databasename</w:t>
-      </w:r>
-      <w:proofErr w:type="spellEnd"/>
-      <w:r>
-        <w:rPr>
-          <w:rFonts w:ascii="Helvetica" w:hAnsi="Helvetica"/>
-          <w:color w:val="24292E"/>
-          <w:sz w:val="22"/>
-          <w:szCs w:val="22"/>
-        </w:rPr>
-        <w:t xml:space="preserve">', 'USER': 'user', 'PASSWORD': 'password', 'HOST': 'hostname or </w:t>
-      </w:r>
-      <w:proofErr w:type="spellStart"/>
-      <w:r>
-        <w:rPr>
-          <w:rFonts w:ascii="Helvetica" w:hAnsi="Helvetica"/>
-          <w:color w:val="24292E"/>
-          <w:sz w:val="22"/>
-          <w:szCs w:val="22"/>
-        </w:rPr>
-        <w:t>ip</w:t>
-      </w:r>
-      <w:proofErr w:type="spellEnd"/>
-      <w:r>
-        <w:rPr>
-          <w:rFonts w:ascii="Helvetica" w:hAnsi="Helvetica"/>
-          <w:color w:val="24292E"/>
-          <w:sz w:val="22"/>
-          <w:szCs w:val="22"/>
-        </w:rPr>
-        <w:t>', 'PORT': 'port', } }</w:t>
-      </w:r>
-    </w:p>
-    <w:p>
-      <w:pPr>
-        <w:pStyle w:val="Heading2"/>
-        <w:numPr>
-          <w:ilvl w:val="1"/>
-          <w:numId w:val="15"/>
-        </w:numPr>
-        <w:pBdr>
-          <w:bottom w:val="single" w:sz="6" w:space="4" w:color="EAECEF"/>
-        </w:pBdr>
-        <w:spacing w:before="360" w:after="240"/>
-        <w:rPr>
-          <w:rFonts w:ascii="Helvetica" w:hAnsi="Helvetica"/>
-          <w:color w:val="24292E"/>
-          <w:sz w:val="22"/>
-          <w:szCs w:val="22"/>
-        </w:rPr>
-      </w:pPr>
-      <w:r>
-        <w:rPr>
-          <w:rFonts w:ascii="Helvetica" w:hAnsi="Helvetica"/>
-          <w:color w:val="24292E"/>
-          <w:sz w:val="22"/>
-          <w:szCs w:val="22"/>
-        </w:rPr>
-        <w:lastRenderedPageBreak/>
-        <w:t>Django Instructions</w:t>
-      </w:r>
-    </w:p>
-    <w:p>
-      <w:pPr>
-        <w:numPr>
-          <w:ilvl w:val="2"/>
-          <w:numId w:val="15"/>
-        </w:numPr>
-        <w:spacing w:before="100" w:beforeAutospacing="1" w:after="100" w:afterAutospacing="1"/>
-        <w:rPr>
-          <w:rFonts w:ascii="Helvetica" w:hAnsi="Helvetica"/>
-          <w:color w:val="24292E"/>
-          <w:sz w:val="22"/>
-          <w:szCs w:val="22"/>
-        </w:rPr>
-      </w:pPr>
-      <w:r>
-        <w:rPr>
-          <w:rFonts w:ascii="Helvetica" w:hAnsi="Helvetica"/>
-          <w:color w:val="24292E"/>
-          <w:sz w:val="22"/>
-          <w:szCs w:val="22"/>
-        </w:rPr>
-        <w:t>Clone the repository URL</w:t>
-      </w:r>
-      <w:r>
-        <w:rPr>
-          <w:rStyle w:val="apple-converted-space"/>
-          <w:rFonts w:ascii="Helvetica" w:hAnsi="Helvetica"/>
-          <w:color w:val="24292E"/>
-          <w:sz w:val="22"/>
-          <w:szCs w:val="22"/>
-        </w:rPr>
-        <w:t> </w:t>
-      </w:r>
-      <w:hyperlink r:id="rId9" w:history="1">
-        <w:r>
-          <w:rPr>
-            <w:rStyle w:val="Hyperlink"/>
-            <w:rFonts w:ascii="Helvetica" w:hAnsi="Helvetica"/>
-            <w:color w:val="0366D6"/>
-            <w:sz w:val="22"/>
-            <w:szCs w:val="22"/>
-          </w:rPr>
-          <w:t>https://github.com/ishanku/ForexDataAnalysis</w:t>
-        </w:r>
-      </w:hyperlink>
-    </w:p>
-    <w:p>
-      <w:pPr>
-        <w:numPr>
-          <w:ilvl w:val="2"/>
-          <w:numId w:val="15"/>
-        </w:numPr>
-        <w:spacing w:before="60" w:after="100" w:afterAutospacing="1"/>
-        <w:rPr>
-          <w:rFonts w:ascii="Helvetica" w:hAnsi="Helvetica"/>
-          <w:color w:val="24292E"/>
-          <w:sz w:val="22"/>
-          <w:szCs w:val="22"/>
-        </w:rPr>
-      </w:pPr>
-      <w:r>
-        <w:rPr>
-          <w:rFonts w:ascii="Helvetica" w:hAnsi="Helvetica"/>
-          <w:color w:val="24292E"/>
-          <w:sz w:val="22"/>
-          <w:szCs w:val="22"/>
-        </w:rPr>
-        <w:t>Go to the Folder "</w:t>
-      </w:r>
-      <w:proofErr w:type="spellStart"/>
-      <w:r>
-        <w:rPr>
-          <w:rFonts w:ascii="Helvetica" w:hAnsi="Helvetica"/>
-          <w:color w:val="24292E"/>
-          <w:sz w:val="22"/>
-          <w:szCs w:val="22"/>
-        </w:rPr>
-        <w:t>ForexDataAnalysis</w:t>
-      </w:r>
-      <w:proofErr w:type="spellEnd"/>
-      <w:r>
-        <w:rPr>
-          <w:rFonts w:ascii="Helvetica" w:hAnsi="Helvetica"/>
-          <w:color w:val="24292E"/>
-          <w:sz w:val="22"/>
-          <w:szCs w:val="22"/>
-        </w:rPr>
-        <w:t>"</w:t>
-      </w:r>
-    </w:p>
-    <w:p>
-      <w:pPr>
-        <w:numPr>
-          <w:ilvl w:val="2"/>
-          <w:numId w:val="15"/>
-        </w:numPr>
-        <w:spacing w:before="60" w:after="100" w:afterAutospacing="1"/>
-        <w:rPr>
-          <w:rFonts w:ascii="Helvetica" w:hAnsi="Helvetica"/>
-          <w:color w:val="24292E"/>
-          <w:sz w:val="22"/>
-          <w:szCs w:val="22"/>
-        </w:rPr>
-      </w:pPr>
-      <w:proofErr w:type="spellStart"/>
-      <w:r>
-        <w:rPr>
-          <w:rFonts w:ascii="Helvetica" w:hAnsi="Helvetica"/>
-          <w:color w:val="24292E"/>
-          <w:sz w:val="22"/>
-          <w:szCs w:val="22"/>
-        </w:rPr>
-        <w:t>conda</w:t>
-      </w:r>
-      <w:proofErr w:type="spellEnd"/>
-      <w:r>
-        <w:rPr>
-          <w:rFonts w:ascii="Helvetica" w:hAnsi="Helvetica"/>
-          <w:color w:val="24292E"/>
-          <w:sz w:val="22"/>
-          <w:szCs w:val="22"/>
-        </w:rPr>
-        <w:t xml:space="preserve"> activate ""</w:t>
-      </w:r>
-    </w:p>
-    <w:p>
-      <w:pPr>
-        <w:numPr>
-          <w:ilvl w:val="2"/>
-          <w:numId w:val="15"/>
-        </w:numPr>
-        <w:spacing w:before="60" w:after="100" w:afterAutospacing="1"/>
-        <w:rPr>
-          <w:rFonts w:ascii="Helvetica" w:hAnsi="Helvetica"/>
-          <w:color w:val="24292E"/>
-          <w:sz w:val="22"/>
-          <w:szCs w:val="22"/>
-        </w:rPr>
-      </w:pPr>
-      <w:proofErr w:type="spellStart"/>
-      <w:r>
-        <w:rPr>
-          <w:rFonts w:ascii="Helvetica" w:hAnsi="Helvetica"/>
-          <w:color w:val="24292E"/>
-          <w:sz w:val="22"/>
-          <w:szCs w:val="22"/>
-        </w:rPr>
-        <w:t>conda</w:t>
-      </w:r>
-      <w:proofErr w:type="spellEnd"/>
-      <w:r>
-        <w:rPr>
-          <w:rFonts w:ascii="Helvetica" w:hAnsi="Helvetica"/>
-          <w:color w:val="24292E"/>
-          <w:sz w:val="22"/>
-          <w:szCs w:val="22"/>
-        </w:rPr>
-        <w:t xml:space="preserve"> install </w:t>
-      </w:r>
-      <w:proofErr w:type="spellStart"/>
-      <w:r>
-        <w:rPr>
-          <w:rFonts w:ascii="Helvetica" w:hAnsi="Helvetica"/>
-          <w:color w:val="24292E"/>
-          <w:sz w:val="22"/>
-          <w:szCs w:val="22"/>
-        </w:rPr>
-        <w:t>django</w:t>
-      </w:r>
-      <w:proofErr w:type="spellEnd"/>
-    </w:p>
-    <w:p>
-      <w:pPr>
-        <w:pStyle w:val="Heading2"/>
-        <w:numPr>
-          <w:ilvl w:val="1"/>
-          <w:numId w:val="15"/>
-        </w:numPr>
-        <w:pBdr>
-          <w:bottom w:val="single" w:sz="6" w:space="4" w:color="EAECEF"/>
-        </w:pBdr>
-        <w:spacing w:before="360" w:after="240"/>
-        <w:rPr>
-          <w:rFonts w:ascii="Helvetica" w:hAnsi="Helvetica"/>
-          <w:color w:val="24292E"/>
-          <w:sz w:val="22"/>
-          <w:szCs w:val="22"/>
-        </w:rPr>
-      </w:pPr>
-      <w:r>
-        <w:rPr>
-          <w:rFonts w:ascii="Helvetica" w:hAnsi="Helvetica"/>
-          <w:color w:val="24292E"/>
-          <w:sz w:val="22"/>
-          <w:szCs w:val="22"/>
-        </w:rPr>
-        <w:t>To Create Models after updating settings.py</w:t>
-      </w:r>
-    </w:p>
-    <w:p>
-      <w:pPr>
-        <w:numPr>
-          <w:ilvl w:val="2"/>
-          <w:numId w:val="15"/>
-        </w:numPr>
-        <w:spacing w:before="100" w:beforeAutospacing="1" w:after="100" w:afterAutospacing="1"/>
-        <w:rPr>
-          <w:rFonts w:ascii="Helvetica" w:hAnsi="Helvetica"/>
-          <w:color w:val="24292E"/>
-          <w:sz w:val="22"/>
-          <w:szCs w:val="22"/>
-        </w:rPr>
-      </w:pPr>
-      <w:r>
-        <w:rPr>
-          <w:rFonts w:ascii="Helvetica" w:hAnsi="Helvetica"/>
-          <w:color w:val="24292E"/>
-          <w:sz w:val="22"/>
-          <w:szCs w:val="22"/>
-        </w:rPr>
-        <w:t xml:space="preserve">python3 manage.py </w:t>
-      </w:r>
-      <w:proofErr w:type="spellStart"/>
-      <w:r>
-        <w:rPr>
-          <w:rFonts w:ascii="Helvetica" w:hAnsi="Helvetica"/>
-          <w:color w:val="24292E"/>
-          <w:sz w:val="22"/>
-          <w:szCs w:val="22"/>
-        </w:rPr>
-        <w:t>makemigrations</w:t>
-      </w:r>
-      <w:proofErr w:type="spellEnd"/>
-    </w:p>
-    <w:p>
-      <w:pPr>
-        <w:numPr>
-          <w:ilvl w:val="2"/>
-          <w:numId w:val="15"/>
-        </w:numPr>
-        <w:spacing w:before="60" w:after="100" w:afterAutospacing="1"/>
-        <w:rPr>
-          <w:rFonts w:ascii="Helvetica" w:hAnsi="Helvetica"/>
-          <w:color w:val="24292E"/>
-          <w:sz w:val="22"/>
-          <w:szCs w:val="22"/>
-        </w:rPr>
-      </w:pPr>
-      <w:r>
-        <w:rPr>
-          <w:rFonts w:ascii="Helvetica" w:hAnsi="Helvetica"/>
-          <w:color w:val="24292E"/>
-          <w:sz w:val="22"/>
-          <w:szCs w:val="22"/>
-        </w:rPr>
-        <w:t>python3 manage.py migrate</w:t>
-      </w:r>
-    </w:p>
-    <w:p>
-      <w:pPr>
-        <w:numPr>
-          <w:ilvl w:val="2"/>
-          <w:numId w:val="15"/>
-        </w:numPr>
-        <w:spacing w:before="60" w:after="100" w:afterAutospacing="1"/>
-        <w:rPr>
-          <w:rFonts w:ascii="Helvetica" w:hAnsi="Helvetica"/>
-          <w:color w:val="24292E"/>
-          <w:sz w:val="22"/>
-          <w:szCs w:val="22"/>
-        </w:rPr>
-      </w:pPr>
-      <w:r>
-        <w:rPr>
-          <w:rFonts w:ascii="Helvetica" w:hAnsi="Helvetica"/>
-          <w:color w:val="24292E"/>
-          <w:sz w:val="22"/>
-          <w:szCs w:val="22"/>
-        </w:rPr>
-        <w:t xml:space="preserve">python3 manage.py </w:t>
-      </w:r>
-      <w:proofErr w:type="spellStart"/>
-      <w:r>
-        <w:rPr>
-          <w:rFonts w:ascii="Helvetica" w:hAnsi="Helvetica"/>
-          <w:color w:val="24292E"/>
-          <w:sz w:val="22"/>
-          <w:szCs w:val="22"/>
-        </w:rPr>
-        <w:t>runserver</w:t>
-      </w:r>
-      <w:proofErr w:type="spellEnd"/>
-    </w:p>
-    <w:p>
-      <w:pPr>
-        <w:pStyle w:val="NormalWeb"/>
-        <w:numPr>
-          <w:ilvl w:val="2"/>
-          <w:numId w:val="15"/>
-        </w:numPr>
-        <w:spacing w:before="0" w:beforeAutospacing="0"/>
-        <w:rPr>
-          <w:rFonts w:ascii="Helvetica" w:hAnsi="Helvetica"/>
-          <w:color w:val="24292E"/>
-          <w:sz w:val="22"/>
-          <w:szCs w:val="22"/>
-        </w:rPr>
-      </w:pPr>
-      <w:r>
-        <w:rPr>
-          <w:rFonts w:ascii="Helvetica" w:hAnsi="Helvetica"/>
-          <w:color w:val="24292E"/>
-          <w:sz w:val="22"/>
-          <w:szCs w:val="22"/>
-        </w:rPr>
-        <w:t>This will launch Django in the port number 8000 visit</w:t>
-      </w:r>
-      <w:r>
-        <w:rPr>
-          <w:rStyle w:val="apple-converted-space"/>
-          <w:rFonts w:ascii="Helvetica" w:hAnsi="Helvetica"/>
-          <w:color w:val="24292E"/>
-          <w:sz w:val="22"/>
-          <w:szCs w:val="22"/>
-        </w:rPr>
-        <w:t> </w:t>
-      </w:r>
-      <w:hyperlink r:id="rId10" w:history="1">
-        <w:r>
-          <w:rPr>
-            <w:rStyle w:val="Hyperlink"/>
-            <w:rFonts w:ascii="Helvetica" w:hAnsi="Helvetica"/>
-            <w:color w:val="0366D6"/>
-            <w:sz w:val="22"/>
-            <w:szCs w:val="22"/>
-          </w:rPr>
-          <w:t>http://localhost:8000</w:t>
-        </w:r>
-      </w:hyperlink>
-    </w:p>
-    <w:p>
-      <w:pPr>
-        <w:pStyle w:val="Heading2"/>
-        <w:rPr>
-          <w:rFonts w:ascii="Helvetica" w:hAnsi="Helvetica"/>
-          <w:color w:val="auto"/>
-          <w:sz w:val="22"/>
-          <w:szCs w:val="22"/>
-        </w:rPr>
-      </w:pPr>
-    </w:p>
-    <w:p>
-      <w:pPr>
-        <w:pStyle w:val="Heading2"/>
-        <w:numPr>
-          <w:ilvl w:val="0"/>
-          <w:numId w:val="10"/>
-        </w:numPr>
-        <w:rPr>
-          <w:rFonts w:ascii="Helvetica" w:hAnsi="Helvetica"/>
-          <w:color w:val="auto"/>
-          <w:sz w:val="22"/>
-          <w:szCs w:val="22"/>
-        </w:rPr>
-      </w:pPr>
-      <w:r>
-        <w:rPr>
-          <w:rFonts w:ascii="Helvetica" w:hAnsi="Helvetica"/>
-          <w:color w:val="auto"/>
-          <w:sz w:val="22"/>
-          <w:szCs w:val="22"/>
-        </w:rPr>
-        <w:t>Loading Details:</w:t>
-      </w:r>
-    </w:p>
-    <w:p>
-      <w:pPr>
-        <w:pStyle w:val="Heading2"/>
-        <w:numPr>
-          <w:ilvl w:val="1"/>
-          <w:numId w:val="10"/>
-        </w:numPr>
-        <w:rPr>
-          <w:rStyle w:val="separator"/>
-          <w:rFonts w:ascii="Helvetica" w:hAnsi="Helvetica"/>
-          <w:color w:val="auto"/>
-          <w:sz w:val="22"/>
-          <w:szCs w:val="22"/>
-        </w:rPr>
-      </w:pPr>
-      <w:r>
-        <w:rPr>
-          <w:rFonts w:ascii="Helvetica" w:hAnsi="Helvetica"/>
-          <w:color w:val="auto"/>
-          <w:sz w:val="22"/>
-          <w:szCs w:val="22"/>
-        </w:rPr>
-        <w:t>P</w:t>
-      </w:r>
-      <w:r>
-        <w:rPr>
-          <w:rFonts w:ascii="Helvetica" w:hAnsi="Helvetica"/>
-          <w:color w:val="auto"/>
-          <w:sz w:val="22"/>
-          <w:szCs w:val="22"/>
-        </w:rPr>
-        <w:t>ython file we used to load the data. -</w:t>
-      </w:r>
-      <w:r>
-        <w:rPr>
-          <w:rStyle w:val="NormalWeb"/>
-          <w:rFonts w:ascii="Helvetica" w:hAnsi="Helvetica"/>
-          <w:color w:val="auto"/>
-          <w:sz w:val="22"/>
-          <w:szCs w:val="22"/>
-        </w:rPr>
-        <w:t xml:space="preserve"> </w:t>
-      </w:r>
-      <w:r>
-        <w:rPr>
-          <w:rStyle w:val="js-path-segment"/>
-          <w:rFonts w:ascii="Helvetica" w:hAnsi="Helvetica"/>
-          <w:color w:val="auto"/>
-          <w:sz w:val="22"/>
-          <w:szCs w:val="22"/>
-        </w:rPr>
-        <w:t>ForexDataAnalysis</w:t>
-      </w:r>
-      <w:r>
-        <w:rPr>
-          <w:rStyle w:val="separator"/>
-          <w:rFonts w:ascii="Helvetica" w:hAnsi="Helvetica"/>
-          <w:color w:val="auto"/>
-          <w:sz w:val="22"/>
-          <w:szCs w:val="22"/>
-        </w:rPr>
-        <w:t>/</w:t>
-      </w:r>
-      <w:r>
-        <w:rPr>
-          <w:rStyle w:val="js-path-segment"/>
-          <w:rFonts w:ascii="Helvetica" w:hAnsi="Helvetica"/>
-          <w:color w:val="auto"/>
-          <w:sz w:val="22"/>
-          <w:szCs w:val="22"/>
-        </w:rPr>
-        <w:t>forexapp</w:t>
-      </w:r>
-      <w:r>
-        <w:rPr>
-          <w:rStyle w:val="separator"/>
-          <w:rFonts w:ascii="Helvetica" w:hAnsi="Helvetica"/>
-          <w:color w:val="auto"/>
-          <w:sz w:val="22"/>
-          <w:szCs w:val="22"/>
-        </w:rPr>
-        <w:t>/</w:t>
-      </w:r>
-      <w:r>
-        <w:rPr>
-          <w:rStyle w:val="js-path-segment"/>
-          <w:rFonts w:ascii="Helvetica" w:hAnsi="Helvetica"/>
-          <w:color w:val="auto"/>
-          <w:sz w:val="22"/>
-          <w:szCs w:val="22"/>
-        </w:rPr>
-        <w:t>management</w:t>
-      </w:r>
-      <w:r>
-        <w:rPr>
-          <w:rStyle w:val="separator"/>
-          <w:rFonts w:ascii="Helvetica" w:hAnsi="Helvetica"/>
-          <w:color w:val="auto"/>
-          <w:sz w:val="22"/>
-          <w:szCs w:val="22"/>
-        </w:rPr>
-        <w:t>/</w:t>
-      </w:r>
-      <w:r>
-        <w:rPr>
-          <w:rStyle w:val="js-path-segment"/>
-          <w:rFonts w:ascii="Helvetica" w:hAnsi="Helvetica"/>
-          <w:color w:val="auto"/>
-          <w:sz w:val="22"/>
-          <w:szCs w:val="22"/>
-        </w:rPr>
-        <w:t>commands</w:t>
-      </w:r>
-      <w:r>
-        <w:rPr>
-          <w:rStyle w:val="separator"/>
-          <w:rFonts w:ascii="Helvetica" w:hAnsi="Helvetica"/>
-          <w:color w:val="auto"/>
-          <w:sz w:val="22"/>
-          <w:szCs w:val="22"/>
-        </w:rPr>
-        <w:t>/</w:t>
-      </w:r>
-      <w:r>
-        <w:rPr>
-          <w:rStyle w:val="Strong"/>
-          <w:rFonts w:ascii="Helvetica" w:hAnsi="Helvetica"/>
-          <w:b w:val="0"/>
-          <w:bCs w:val="0"/>
-          <w:color w:val="auto"/>
-          <w:sz w:val="22"/>
-          <w:szCs w:val="22"/>
-        </w:rPr>
-        <w:t>load_forex_data.py</w:t>
-      </w:r>
-      <w:r>
-        <w:rPr>
-          <w:rStyle w:val="apple-converted-space"/>
-          <w:rFonts w:ascii="Helvetica" w:hAnsi="Helvetica"/>
-          <w:color w:val="auto"/>
-          <w:sz w:val="22"/>
-          <w:szCs w:val="22"/>
-        </w:rPr>
-        <w:t> </w:t>
-      </w:r>
-      <w:r>
-        <w:rPr>
-          <w:rStyle w:val="separator"/>
-          <w:rFonts w:ascii="Helvetica" w:hAnsi="Helvetica"/>
-          <w:color w:val="auto"/>
-          <w:sz w:val="22"/>
-          <w:szCs w:val="22"/>
-        </w:rPr>
-        <w:t>/</w:t>
-      </w:r>
-    </w:p>
-    <w:p>
-      <w:pPr>
-        <w:pStyle w:val="Heading2"/>
-        <w:numPr>
-          <w:ilvl w:val="1"/>
-          <w:numId w:val="10"/>
-        </w:numPr>
-        <w:rPr>
-          <w:rFonts w:ascii="Helvetica" w:hAnsi="Helvetica"/>
-          <w:color w:val="auto"/>
-          <w:sz w:val="22"/>
-          <w:szCs w:val="22"/>
-        </w:rPr>
-      </w:pPr>
-      <w:r>
-        <w:rPr>
-          <w:rFonts w:ascii="Helvetica" w:hAnsi="Helvetica"/>
-          <w:color w:val="auto"/>
-          <w:sz w:val="22"/>
-          <w:szCs w:val="22"/>
-        </w:rPr>
-        <w:t xml:space="preserve">We created two tables – Forex Historical </w:t>
-      </w:r>
-      <w:r>
-        <w:rPr>
-          <w:rFonts w:ascii="Helvetica" w:hAnsi="Helvetica"/>
-          <w:color w:val="auto"/>
-          <w:sz w:val="22"/>
-          <w:szCs w:val="22"/>
-        </w:rPr>
-        <w:t xml:space="preserve">Data </w:t>
-      </w:r>
-      <w:r>
-        <w:rPr>
-          <w:rFonts w:ascii="Helvetica" w:hAnsi="Helvetica"/>
-          <w:color w:val="auto"/>
-          <w:sz w:val="22"/>
-          <w:szCs w:val="22"/>
-        </w:rPr>
-        <w:t xml:space="preserve">and Forex current Data. The </w:t>
-      </w:r>
-      <w:r>
-        <w:rPr>
-          <w:rFonts w:ascii="Helvetica" w:hAnsi="Helvetica"/>
-          <w:color w:val="auto"/>
-          <w:sz w:val="22"/>
-          <w:szCs w:val="22"/>
-        </w:rPr>
-        <w:t>table</w:t>
-      </w:r>
-      <w:r>
-        <w:rPr>
-          <w:rFonts w:ascii="Helvetica" w:hAnsi="Helvetica"/>
-          <w:color w:val="auto"/>
-          <w:sz w:val="22"/>
-          <w:szCs w:val="22"/>
-        </w:rPr>
-        <w:t>s</w:t>
-      </w:r>
-      <w:r>
-        <w:rPr>
-          <w:rFonts w:ascii="Helvetica" w:hAnsi="Helvetica"/>
-          <w:color w:val="auto"/>
-          <w:sz w:val="22"/>
-          <w:szCs w:val="22"/>
-        </w:rPr>
-        <w:t xml:space="preserve"> </w:t>
-      </w:r>
-      <w:r>
-        <w:rPr>
-          <w:rFonts w:ascii="Helvetica" w:hAnsi="Helvetica"/>
-          <w:color w:val="auto"/>
-          <w:sz w:val="22"/>
-          <w:szCs w:val="22"/>
-        </w:rPr>
-        <w:t xml:space="preserve">were created </w:t>
-      </w:r>
-      <w:r>
-        <w:rPr>
-          <w:rFonts w:ascii="Helvetica" w:hAnsi="Helvetica"/>
-          <w:color w:val="auto"/>
-          <w:sz w:val="22"/>
-          <w:szCs w:val="22"/>
-        </w:rPr>
-        <w:t>using java script for better representation and making the table interactive for better usability.</w:t>
-      </w:r>
-    </w:p>
-    <w:p>
-      <w:pPr>
-        <w:rPr>
-          <w:rFonts w:ascii="Helvetica" w:hAnsi="Helvetica"/>
-        </w:rPr>
-      </w:pPr>
-    </w:p>
-    <w:p>
-      <w:pPr>
-        <w:rPr>
-          <w:rFonts w:ascii="Helvetica" w:hAnsi="Helvetica"/>
-        </w:rPr>
-      </w:pPr>
-    </w:p>
-    <w:p>
-      <w:pPr>
-        <w:rPr>
-          <w:rFonts w:ascii="Helvetica" w:hAnsi="Helvetica"/>
-        </w:rPr>
-      </w:pPr>
-      <w:r>
-        <w:rPr>
-          <w:rFonts w:ascii="Helvetica" w:hAnsi="Helvetica"/>
-          <w:noProof/>
-        </w:rPr>
-        <w:drawing>
-          <wp:inline distT="0" distB="0" distL="0" distR="0" wp14:anchorId="04560002" wp14:editId="2DBC400F">
-            <wp:extent cx="6448358" cy="2308006"/>
-            <wp:effectExtent l="0" t="0" r="3810" b="3810"/>
-            <wp:docPr id="3" name="Picture 3"/>
-            <wp:cNvGraphicFramePr>
-              <a:graphicFrameLocks xmlns:a="http://schemas.openxmlformats.org/drawingml/2006/main" noChangeAspect="1"/>
-            </wp:cNvGraphicFramePr>
-            <a:graphic xmlns:a="http://schemas.openxmlformats.org/drawingml/2006/main">
-              <a:graphicData uri="http://schemas.openxmlformats.org/drawingml/2006/picture">
-                <pic:pic xmlns:pic="http://schemas.openxmlformats.org/drawingml/2006/picture">
-                  <pic:nvPicPr>
-                    <pic:cNvPr id="3" name="Screen Shot 2020-03-10 at 12.15.13 PM.png"/>
-                    <pic:cNvPicPr/>
-                  </pic:nvPicPr>
-                  <pic:blipFill>
-                    <a:blip r:embed="rId11" cstate="print">
-                      <a:extLst>
-                        <a:ext uri="{28A0092B-C50C-407E-A947-70E740481C1C}">
-                          <a14:useLocalDpi xmlns:a14="http://schemas.microsoft.com/office/drawing/2010/main" val="0"/>
-                        </a:ext>
-                      </a:extLst>
-                    </a:blip>
-                    <a:stretch>
-                      <a:fillRect/>
-                    </a:stretch>
-                  </pic:blipFill>
-                  <pic:spPr>
-                    <a:xfrm>
-                      <a:off x="0" y="0"/>
-                      <a:ext cx="6556563" cy="2346735"/>
-                    </a:xfrm>
-                    <a:prstGeom prst="rect">
-                      <a:avLst/>
-                    </a:prstGeom>
-                  </pic:spPr>
-                </pic:pic>
-              </a:graphicData>
-            </a:graphic>
-          </wp:inline>
-        </w:drawing>
-      </w:r>
+      <w:bookmarkEnd w:id="0"/>
+    </w:p>
+    <w:p>
+      <w:pPr>
+        <w:rPr>
+          <w:rFonts w:ascii="Helvetica" w:hAnsi="Helvetica"/>
+        </w:rPr>
+      </w:pPr>
+    </w:p>
+    <w:p>
+      <w:pPr>
+        <w:rPr>
+          <w:rFonts w:ascii="Helvetica" w:hAnsi="Helvetica"/>
+        </w:rPr>
+      </w:pPr>
+    </w:p>
+    <w:p>
+      <w:pPr>
+        <w:rPr>
+          <w:rFonts w:ascii="Helvetica" w:hAnsi="Helvetica"/>
+        </w:rPr>
+      </w:pPr>
+    </w:p>
+    <w:p>
+      <w:pPr>
+        <w:rPr>
+          <w:rFonts w:ascii="Helvetica" w:hAnsi="Helvetica"/>
+        </w:rPr>
+      </w:pPr>
+    </w:p>
+    <w:p>
+      <w:pPr>
+        <w:rPr>
+          <w:rFonts w:ascii="Helvetica" w:hAnsi="Helvetica"/>
+        </w:rPr>
+      </w:pPr>
+    </w:p>
+    <w:p>
+      <w:pPr>
+        <w:rPr>
+          <w:rFonts w:ascii="Helvetica" w:hAnsi="Helvetica"/>
+        </w:rPr>
+      </w:pPr>
+    </w:p>
+    <w:p>
+      <w:pPr>
+        <w:rPr>
+          <w:rFonts w:ascii="Helvetica" w:hAnsi="Helvetica"/>
+        </w:rPr>
+      </w:pPr>
+    </w:p>
+    <w:p>
+      <w:pPr>
+        <w:rPr>
+          <w:rFonts w:ascii="Helvetica" w:hAnsi="Helvetica"/>
+        </w:rPr>
+      </w:pPr>
+    </w:p>
+    <w:p>
+      <w:pPr>
+        <w:rPr>
+          <w:rFonts w:ascii="Helvetica" w:hAnsi="Helvetica"/>
+        </w:rPr>
+      </w:pPr>
     </w:p>
     <w:p>
       <w:pPr>
@@ -2314,6 +3134,7 @@
         <w:rPr>
           <w:rFonts w:ascii="Helvetica" w:hAnsi="Helvetica"/>
         </w:rPr>
+        <w:lastRenderedPageBreak/>
         <w:t>HeatMap</w:t>
       </w:r>
       <w:proofErr w:type="spellEnd"/>
@@ -2341,7 +3162,6 @@
         <w:rPr>
           <w:rFonts w:ascii="Helvetica" w:eastAsia="Times New Roman" w:hAnsi="Helvetica" w:cs="Times New Roman"/>
         </w:rPr>
-        <w:lastRenderedPageBreak/>
         <w:fldChar w:fldCharType="begin"/>
       </w:r>
       <w:r>
@@ -2379,7 +3199,7 @@
                     </pic:cNvPicPr>
                   </pic:nvPicPr>
                   <pic:blipFill>
-                    <a:blip r:embed="rId12" cstate="print">
+                    <a:blip r:embed="rId14" cstate="print">
                       <a:extLst>
                         <a:ext uri="{28A0092B-C50C-407E-A947-70E740481C1C}">
                           <a14:useLocalDpi xmlns:a14="http://schemas.microsoft.com/office/drawing/2010/main" val="0"/>
@@ -2550,7 +3370,7 @@
                     </pic:cNvPicPr>
                   </pic:nvPicPr>
                   <pic:blipFill>
-                    <a:blip r:embed="rId13" cstate="print">
+                    <a:blip r:embed="rId15" cstate="print">
                       <a:extLst>
                         <a:ext uri="{28A0092B-C50C-407E-A947-70E740481C1C}">
                           <a14:useLocalDpi xmlns:a14="http://schemas.microsoft.com/office/drawing/2010/main" val="0"/>
@@ -2617,16 +3437,7 @@
           <w:sz w:val="22"/>
           <w:szCs w:val="22"/>
         </w:rPr>
-        <w:t>Support for change data capture (CDC)</w:t>
-      </w:r>
-      <w:r>
-        <w:rPr>
-          <w:rFonts w:ascii="Helvetica" w:eastAsia="Times New Roman" w:hAnsi="Helvetica" w:cs="Times New Roman"/>
-          <w:color w:val="202020"/>
-          <w:sz w:val="22"/>
-          <w:szCs w:val="22"/>
-        </w:rPr>
-        <w:t xml:space="preserve"> – We would consider a better modeling of our data so as to support incremental data. That would allow us to update our analytics warehouse with new data without doing a complete reload.</w:t>
+        <w:t>Support for change data capture (CDC) – We would consider a better modeling of our data so as to support incremental data. That would allow us to update our analytics warehouse with new data without doing a complete reload.</w:t>
       </w:r>
     </w:p>
     <w:p>
@@ -2670,7 +3481,7 @@
       </w:pPr>
     </w:p>
     <w:sectPr>
-      <w:footerReference w:type="default" r:id="rId14"/>
+      <w:footerReference w:type="default" r:id="rId16"/>
       <w:pgSz w:w="12240" w:h="15840"/>
       <w:pgMar w:top="1440" w:right="1440" w:bottom="1440" w:left="1440" w:header="1440" w:footer="144" w:gutter="0"/>
       <w:cols w:space="720"/>
@@ -3417,6 +4228,92 @@
     </w:lvl>
   </w:abstractNum>
   <w:abstractNum w:abstractNumId="6" w15:restartNumberingAfterBreak="0">
+    <w:nsid w:val="34C349FA"/>
+    <w:multiLevelType w:val="hybridMultilevel"/>
+    <w:tmpl w:val="7B20E1B8"/>
+    <w:lvl w:ilvl="0" w:tplc="0409000F">
+      <w:start w:val="1"/>
+      <w:numFmt w:val="decimal"/>
+      <w:lvlText w:val="%1."/>
+      <w:lvlJc w:val="left"/>
+      <w:pPr>
+        <w:ind w:left="2160" w:hanging="360"/>
+      </w:pPr>
+    </w:lvl>
+    <w:lvl w:ilvl="1" w:tplc="04090019" w:tentative="1">
+      <w:start w:val="1"/>
+      <w:numFmt w:val="lowerLetter"/>
+      <w:lvlText w:val="%2."/>
+      <w:lvlJc w:val="left"/>
+      <w:pPr>
+        <w:ind w:left="2880" w:hanging="360"/>
+      </w:pPr>
+    </w:lvl>
+    <w:lvl w:ilvl="2" w:tplc="0409001B" w:tentative="1">
+      <w:start w:val="1"/>
+      <w:numFmt w:val="lowerRoman"/>
+      <w:lvlText w:val="%3."/>
+      <w:lvlJc w:val="right"/>
+      <w:pPr>
+        <w:ind w:left="3600" w:hanging="180"/>
+      </w:pPr>
+    </w:lvl>
+    <w:lvl w:ilvl="3" w:tplc="0409000F" w:tentative="1">
+      <w:start w:val="1"/>
+      <w:numFmt w:val="decimal"/>
+      <w:lvlText w:val="%4."/>
+      <w:lvlJc w:val="left"/>
+      <w:pPr>
+        <w:ind w:left="4320" w:hanging="360"/>
+      </w:pPr>
+    </w:lvl>
+    <w:lvl w:ilvl="4" w:tplc="04090019" w:tentative="1">
+      <w:start w:val="1"/>
+      <w:numFmt w:val="lowerLetter"/>
+      <w:lvlText w:val="%5."/>
+      <w:lvlJc w:val="left"/>
+      <w:pPr>
+        <w:ind w:left="5040" w:hanging="360"/>
+      </w:pPr>
+    </w:lvl>
+    <w:lvl w:ilvl="5" w:tplc="0409001B" w:tentative="1">
+      <w:start w:val="1"/>
+      <w:numFmt w:val="lowerRoman"/>
+      <w:lvlText w:val="%6."/>
+      <w:lvlJc w:val="right"/>
+      <w:pPr>
+        <w:ind w:left="5760" w:hanging="180"/>
+      </w:pPr>
+    </w:lvl>
+    <w:lvl w:ilvl="6" w:tplc="0409000F" w:tentative="1">
+      <w:start w:val="1"/>
+      <w:numFmt w:val="decimal"/>
+      <w:lvlText w:val="%7."/>
+      <w:lvlJc w:val="left"/>
+      <w:pPr>
+        <w:ind w:left="6480" w:hanging="360"/>
+      </w:pPr>
+    </w:lvl>
+    <w:lvl w:ilvl="7" w:tplc="04090019" w:tentative="1">
+      <w:start w:val="1"/>
+      <w:numFmt w:val="lowerLetter"/>
+      <w:lvlText w:val="%8."/>
+      <w:lvlJc w:val="left"/>
+      <w:pPr>
+        <w:ind w:left="7200" w:hanging="360"/>
+      </w:pPr>
+    </w:lvl>
+    <w:lvl w:ilvl="8" w:tplc="0409001B" w:tentative="1">
+      <w:start w:val="1"/>
+      <w:numFmt w:val="lowerRoman"/>
+      <w:lvlText w:val="%9."/>
+      <w:lvlJc w:val="right"/>
+      <w:pPr>
+        <w:ind w:left="7920" w:hanging="180"/>
+      </w:pPr>
+    </w:lvl>
+  </w:abstractNum>
+  <w:abstractNum w:abstractNumId="7" w15:restartNumberingAfterBreak="0">
     <w:nsid w:val="37BE3ECD"/>
     <w:multiLevelType w:val="multilevel"/>
     <w:tmpl w:val="6B40D53A"/>
@@ -3550,7 +4447,7 @@
       </w:rPr>
     </w:lvl>
   </w:abstractNum>
-  <w:abstractNum w:abstractNumId="7" w15:restartNumberingAfterBreak="0">
+  <w:abstractNum w:abstractNumId="8" w15:restartNumberingAfterBreak="0">
     <w:nsid w:val="46934274"/>
     <w:multiLevelType w:val="hybridMultilevel"/>
     <w:tmpl w:val="3A0A04CA"/>
@@ -3663,7 +4560,7 @@
       </w:rPr>
     </w:lvl>
   </w:abstractNum>
-  <w:abstractNum w:abstractNumId="8" w15:restartNumberingAfterBreak="0">
+  <w:abstractNum w:abstractNumId="9" w15:restartNumberingAfterBreak="0">
     <w:nsid w:val="5537569B"/>
     <w:multiLevelType w:val="multilevel"/>
     <w:tmpl w:val="6B40D53A"/>
@@ -3797,7 +4694,7 @@
       </w:rPr>
     </w:lvl>
   </w:abstractNum>
-  <w:abstractNum w:abstractNumId="9" w15:restartNumberingAfterBreak="0">
+  <w:abstractNum w:abstractNumId="10" w15:restartNumberingAfterBreak="0">
     <w:nsid w:val="5F592FF7"/>
     <w:multiLevelType w:val="multilevel"/>
     <w:tmpl w:val="9E28DB46"/>
@@ -3910,7 +4807,7 @@
       </w:pPr>
     </w:lvl>
   </w:abstractNum>
-  <w:abstractNum w:abstractNumId="10" w15:restartNumberingAfterBreak="0">
+  <w:abstractNum w:abstractNumId="11" w15:restartNumberingAfterBreak="0">
     <w:nsid w:val="64CB1CBC"/>
     <w:multiLevelType w:val="multilevel"/>
     <w:tmpl w:val="9E28DB46"/>
@@ -4023,7 +4920,7 @@
       </w:pPr>
     </w:lvl>
   </w:abstractNum>
-  <w:abstractNum w:abstractNumId="11" w15:restartNumberingAfterBreak="0">
+  <w:abstractNum w:abstractNumId="12" w15:restartNumberingAfterBreak="0">
     <w:nsid w:val="6ADB2C7C"/>
     <w:multiLevelType w:val="multilevel"/>
     <w:tmpl w:val="A5EA8C6A"/>
@@ -4136,7 +5033,7 @@
       </w:pPr>
     </w:lvl>
   </w:abstractNum>
-  <w:abstractNum w:abstractNumId="12" w15:restartNumberingAfterBreak="0">
+  <w:abstractNum w:abstractNumId="13" w15:restartNumberingAfterBreak="0">
     <w:nsid w:val="6D495FE6"/>
     <w:multiLevelType w:val="multilevel"/>
     <w:tmpl w:val="9E28DB46"/>
@@ -4249,7 +5146,7 @@
       </w:pPr>
     </w:lvl>
   </w:abstractNum>
-  <w:abstractNum w:abstractNumId="13" w15:restartNumberingAfterBreak="0">
+  <w:abstractNum w:abstractNumId="14" w15:restartNumberingAfterBreak="0">
     <w:nsid w:val="7B79300E"/>
     <w:multiLevelType w:val="multilevel"/>
     <w:tmpl w:val="9E28DB46"/>
@@ -4362,7 +5259,7 @@
       </w:pPr>
     </w:lvl>
   </w:abstractNum>
-  <w:abstractNum w:abstractNumId="14" w15:restartNumberingAfterBreak="0">
+  <w:abstractNum w:abstractNumId="15" w15:restartNumberingAfterBreak="0">
     <w:nsid w:val="7BD56D70"/>
     <w:multiLevelType w:val="multilevel"/>
     <w:tmpl w:val="9E28DB46"/>
@@ -4390,7 +5287,7 @@
         <w:ind w:left="1440" w:hanging="360"/>
       </w:pPr>
     </w:lvl>
-    <w:lvl w:ilvl="2" w:tentative="1">
+    <w:lvl w:ilvl="2">
       <w:start w:val="1"/>
       <w:numFmt w:val="decimal"/>
       <w:lvlText w:val="%3."/>
@@ -4475,7 +5372,7 @@
       </w:pPr>
     </w:lvl>
   </w:abstractNum>
-  <w:abstractNum w:abstractNumId="15" w15:restartNumberingAfterBreak="0">
+  <w:abstractNum w:abstractNumId="16" w15:restartNumberingAfterBreak="0">
     <w:nsid w:val="7DD64883"/>
     <w:multiLevelType w:val="multilevel"/>
     <w:tmpl w:val="9E28DB46"/>
@@ -4592,19 +5489,19 @@
     <w:abstractNumId w:val="1"/>
   </w:num>
   <w:num w:numId="2">
-    <w:abstractNumId w:val="7"/>
+    <w:abstractNumId w:val="8"/>
   </w:num>
   <w:num w:numId="3">
     <w:abstractNumId w:val="0"/>
   </w:num>
   <w:num w:numId="4">
-    <w:abstractNumId w:val="13"/>
+    <w:abstractNumId w:val="14"/>
   </w:num>
   <w:num w:numId="5">
     <w:abstractNumId w:val="3"/>
   </w:num>
   <w:num w:numId="6">
-    <w:abstractNumId w:val="12"/>
+    <w:abstractNumId w:val="13"/>
   </w:num>
   <w:num w:numId="7">
     <w:abstractNumId w:val="2"/>
@@ -4613,27 +5510,30 @@
     <w:abstractNumId w:val="5"/>
   </w:num>
   <w:num w:numId="9">
-    <w:abstractNumId w:val="14"/>
+    <w:abstractNumId w:val="15"/>
   </w:num>
   <w:num w:numId="10">
-    <w:abstractNumId w:val="9"/>
+    <w:abstractNumId w:val="10"/>
   </w:num>
   <w:num w:numId="11">
-    <w:abstractNumId w:val="15"/>
+    <w:abstractNumId w:val="16"/>
   </w:num>
   <w:num w:numId="12">
-    <w:abstractNumId w:val="11"/>
+    <w:abstractNumId w:val="12"/>
   </w:num>
   <w:num w:numId="13">
     <w:abstractNumId w:val="4"/>
   </w:num>
   <w:num w:numId="14">
-    <w:abstractNumId w:val="10"/>
+    <w:abstractNumId w:val="11"/>
   </w:num>
   <w:num w:numId="15">
-    <w:abstractNumId w:val="8"/>
+    <w:abstractNumId w:val="9"/>
   </w:num>
   <w:num w:numId="16">
+    <w:abstractNumId w:val="7"/>
+  </w:num>
+  <w:num w:numId="17">
     <w:abstractNumId w:val="6"/>
   </w:num>
 </w:numbering>
@@ -5224,7 +6124,6 @@
     <w:name w:val="Hyperlink"/>
     <w:basedOn w:val="DefaultParagraphFont"/>
     <w:uiPriority w:val="99"/>
-    <w:semiHidden/>
     <w:unhideWhenUsed/>
     <w:rsid w:val="000F016E"/>
     <w:rPr>
@@ -5306,6 +6205,28 @@
     <w:link w:val="Footer"/>
     <w:uiPriority w:val="99"/>
     <w:rsid w:val="00A40AF3"/>
+  </w:style>
+  <w:style w:type="character" w:customStyle="1" w:styleId="codesnippet">
+    <w:name w:val="code_snippet"/>
+    <w:basedOn w:val="DefaultParagraphFont"/>
+    <w:rsid w:val="007A2570"/>
+  </w:style>
+  <w:style w:type="character" w:styleId="UnresolvedMention">
+    <w:name w:val="Unresolved Mention"/>
+    <w:basedOn w:val="DefaultParagraphFont"/>
+    <w:uiPriority w:val="99"/>
+    <w:semiHidden/>
+    <w:unhideWhenUsed/>
+    <w:rsid w:val="007A2570"/>
+    <w:rPr>
+      <w:color w:val="605E5C"/>
+      <w:shd w:val="clear" w:color="auto" w:fill="E1DFDD"/>
+    </w:rPr>
+  </w:style>
+  <w:style w:type="character" w:customStyle="1" w:styleId="helvetica">
+    <w:name w:val="helvetica"/>
+    <w:basedOn w:val="DefaultParagraphFont"/>
+    <w:rsid w:val="00E33F71"/>
   </w:style>
 </w:styles>
 </file>

</xml_diff>